<commit_message>
Backport copyedit changes to ch11 md
</commit_message>
<xml_diff>
--- a/nostarch/docx/chapter11.docx
+++ b/nostarch/docx/chapter11.docx
@@ -1065,16 +1065,11 @@
         <w:rPr>
           <w:del w:id="18" w:author="Carol Nichols" w:date="2025-09-29T20:29:00Z" w16du:dateUtc="2025-09-30T00:29:00Z"/>
         </w:rPr>
-        <w:pPrChange w:id="19" w:author="Carol Nichols" w:date="2025-09-29T20:29:00Z" w16du:dateUtc="2025-09-30T00:29:00Z">
-          <w:pPr>
-            <w:pStyle w:val="CodeAnnotated"/>
-          </w:pPr>
-        </w:pPrChange>
       </w:pPr>
       <w:r>
         <w:t>0</w:t>
       </w:r>
-      <w:ins w:id="20" w:author="Carol Nichols" w:date="2025-09-29T20:29:00Z" w16du:dateUtc="2025-09-30T00:29:00Z">
+      <w:ins w:id="19" w:author="Carol Nichols" w:date="2025-09-29T20:29:00Z" w16du:dateUtc="2025-09-30T00:29:00Z">
         <w:r>
           <w:t xml:space="preserve"> </w:t>
         </w:r>
@@ -1132,7 +1127,7 @@
       <w:pPr>
         <w:pStyle w:val="Code"/>
         <w:rPr>
-          <w:ins w:id="21" w:author="Carol Nichols" w:date="2025-09-29T20:29:00Z" w16du:dateUtc="2025-09-30T00:29:00Z"/>
+          <w:ins w:id="20" w:author="Carol Nichols" w:date="2025-09-29T20:29:00Z" w16du:dateUtc="2025-09-30T00:29:00Z"/>
         </w:rPr>
       </w:pPr>
       <w:r>
@@ -1143,10 +1138,10 @@
       <w:pPr>
         <w:pStyle w:val="Code"/>
         <w:rPr>
-          <w:del w:id="22" w:author="Carol Nichols" w:date="2025-09-29T20:29:00Z" w16du:dateUtc="2025-09-30T00:29:00Z"/>
-        </w:rPr>
-      </w:pPr>
-      <w:del w:id="23" w:author="Carol Nichols" w:date="2025-09-29T20:29:00Z" w16du:dateUtc="2025-09-30T00:29:00Z">
+          <w:del w:id="21" w:author="Carol Nichols" w:date="2025-09-29T20:29:00Z" w16du:dateUtc="2025-09-30T00:29:00Z"/>
+        </w:rPr>
+      </w:pPr>
+      <w:del w:id="22" w:author="Carol Nichols" w:date="2025-09-29T20:29:00Z" w16du:dateUtc="2025-09-30T00:29:00Z">
         <w:r>
           <w:delText xml:space="preserve"> </w:delText>
         </w:r>
@@ -1154,7 +1149,7 @@
       <w:r>
         <w:t>0</w:t>
       </w:r>
-      <w:ins w:id="24" w:author="Carol Nichols" w:date="2025-09-29T20:29:00Z" w16du:dateUtc="2025-09-30T00:29:00Z">
+      <w:ins w:id="23" w:author="Carol Nichols" w:date="2025-09-29T20:29:00Z" w16du:dateUtc="2025-09-30T00:29:00Z">
         <w:r>
           <w:t xml:space="preserve"> </w:t>
         </w:r>
@@ -1271,7 +1266,7 @@
       <w:r>
         <w:t>It’s possible to mark a test as ignored so</w:t>
       </w:r>
-      <w:ins w:id="25" w:author="Audrey Doyle" w:date="2025-09-15T11:25:00Z" w16du:dateUtc="2025-09-15T15:25:00Z">
+      <w:ins w:id="24" w:author="Audrey Doyle" w:date="2025-09-15T11:25:00Z" w16du:dateUtc="2025-09-15T15:25:00Z">
         <w:r>
           <w:t xml:space="preserve"> that</w:t>
         </w:r>
@@ -1279,8 +1274,23 @@
       <w:r>
         <w:t xml:space="preserve"> it doesn’t run in a particular instance; we’ll cover that in </w:t>
       </w:r>
+      <w:commentRangeStart w:id="25"/>
       <w:commentRangeStart w:id="26"/>
-      <w:commentRangeStart w:id="27"/>
+      <w:r>
+        <w:rPr>
+          <w:rStyle w:val="Xref"/>
+          <w:rPrChange w:id="27" w:author="Audrey Doyle" w:date="2025-09-15T11:25:00Z" w16du:dateUtc="2025-09-15T15:25:00Z">
+            <w:rPr/>
+          </w:rPrChange>
+        </w:rPr>
+        <w:t>“</w:t>
+      </w:r>
+      <w:r>
+        <w:rPr>
+          <w:rStyle w:val="Xref"/>
+        </w:rPr>
+        <w:t>Ignoring Tests Unless Specifically Requested</w:t>
+      </w:r>
       <w:r>
         <w:rPr>
           <w:rStyle w:val="Xref"/>
@@ -1288,42 +1298,27 @@
             <w:rPr/>
           </w:rPrChange>
         </w:rPr>
-        <w:t>“</w:t>
+        <w:t xml:space="preserve">” on </w:t>
       </w:r>
       <w:r>
         <w:rPr>
           <w:rStyle w:val="Xref"/>
         </w:rPr>
-        <w:t>Ignoring Tests Unless Specifically Requested</w:t>
+        <w:t>page</w:t>
       </w:r>
       <w:r>
         <w:rPr>
           <w:rStyle w:val="Xref"/>
-          <w:rPrChange w:id="29" w:author="Audrey Doyle" w:date="2025-09-15T11:25:00Z" w16du:dateUtc="2025-09-15T15:25:00Z">
-            <w:rPr/>
-          </w:rPrChange>
-        </w:rPr>
-        <w:t xml:space="preserve">” on </w:t>
+        </w:rPr>
+        <w:t> </w:t>
       </w:r>
       <w:r>
         <w:rPr>
           <w:rStyle w:val="Xref"/>
         </w:rPr>
-        <w:t>page</w:t>
-      </w:r>
-      <w:r>
-        <w:rPr>
-          <w:rStyle w:val="Xref"/>
-        </w:rPr>
-        <w:t> </w:t>
-      </w:r>
-      <w:r>
-        <w:rPr>
-          <w:rStyle w:val="Xref"/>
-        </w:rPr>
         <w:t>XX</w:t>
       </w:r>
-      <w:commentRangeEnd w:id="26"/>
+      <w:commentRangeEnd w:id="25"/>
       <w:r>
         <w:rPr>
           <w:rStyle w:val="CommentReference"/>
@@ -1331,9 +1326,9 @@
           <w:color w:val="auto"/>
           <w:lang w:val="en-CA"/>
         </w:rPr>
-        <w:commentReference w:id="26"/>
-      </w:r>
-      <w:commentRangeEnd w:id="27"/>
+        <w:commentReference w:id="25"/>
+      </w:r>
+      <w:commentRangeEnd w:id="26"/>
       <w:r>
         <w:rPr>
           <w:rStyle w:val="CommentReference"/>
@@ -1341,7 +1336,7 @@
           <w:color w:val="auto"/>
           <w:lang w:val="en-CA"/>
         </w:rPr>
-        <w:commentReference w:id="27"/>
+        <w:commentReference w:id="26"/>
       </w:r>
       <w:r>
         <w:t xml:space="preserve">. Because we haven’t done that here, the summary shows </w:t>
@@ -1370,10 +1365,10 @@
         </w:rPr>
         <w:t>filtering</w:t>
       </w:r>
-      <w:ins w:id="30" w:author="Audrey Doyle" w:date="2025-09-15T11:27:00Z" w16du:dateUtc="2025-09-15T15:27:00Z">
+      <w:ins w:id="29" w:author="Audrey Doyle" w:date="2025-09-15T11:27:00Z" w16du:dateUtc="2025-09-15T15:27:00Z">
         <w:r>
           <w:rPr>
-            <w:rPrChange w:id="31" w:author="Audrey Doyle" w:date="2025-09-15T11:27:00Z" w16du:dateUtc="2025-09-15T15:27:00Z">
+            <w:rPrChange w:id="30" w:author="Audrey Doyle" w:date="2025-09-15T11:27:00Z" w16du:dateUtc="2025-09-15T15:27:00Z">
               <w:rPr>
                 <w:rStyle w:val="Italic"/>
               </w:rPr>
@@ -1391,13 +1386,13 @@
       <w:r>
         <w:rPr>
           <w:rStyle w:val="Xref"/>
-          <w:rPrChange w:id="32" w:author="Audrey Doyle" w:date="2025-09-15T11:27:00Z" w16du:dateUtc="2025-09-15T15:27:00Z">
+          <w:rPrChange w:id="31" w:author="Audrey Doyle" w:date="2025-09-15T11:27:00Z" w16du:dateUtc="2025-09-15T15:27:00Z">
             <w:rPr/>
           </w:rPrChange>
         </w:rPr>
         <w:t>“</w:t>
       </w:r>
-      <w:ins w:id="33" w:author="Carol Nichols" w:date="2025-09-29T20:18:00Z" w16du:dateUtc="2025-09-30T00:18:00Z">
+      <w:ins w:id="32" w:author="Carol Nichols" w:date="2025-09-29T20:18:00Z" w16du:dateUtc="2025-09-30T00:18:00Z">
         <w:r>
           <w:rPr>
             <w:rStyle w:val="Xref"/>
@@ -1405,9 +1400,9 @@
           <w:t>Running a Subset of Tests by Name</w:t>
         </w:r>
       </w:ins>
+      <w:commentRangeStart w:id="33"/>
       <w:commentRangeStart w:id="34"/>
-      <w:commentRangeStart w:id="35"/>
-      <w:del w:id="36" w:author="Carol Nichols" w:date="2025-09-29T20:17:00Z" w16du:dateUtc="2025-09-30T00:17:00Z">
+      <w:del w:id="35" w:author="Carol Nichols" w:date="2025-09-29T20:17:00Z" w16du:dateUtc="2025-09-30T00:17:00Z">
         <w:r>
           <w:rPr>
             <w:rStyle w:val="Xref"/>
@@ -1418,7 +1413,7 @@
       <w:r>
         <w:rPr>
           <w:rStyle w:val="Xref"/>
-          <w:rPrChange w:id="37" w:author="Audrey Doyle" w:date="2025-09-15T11:27:00Z" w16du:dateUtc="2025-09-15T15:27:00Z">
+          <w:rPrChange w:id="36" w:author="Audrey Doyle" w:date="2025-09-15T11:27:00Z" w16du:dateUtc="2025-09-15T15:27:00Z">
             <w:rPr/>
           </w:rPrChange>
         </w:rPr>
@@ -1442,7 +1437,7 @@
         </w:rPr>
         <w:t>XX</w:t>
       </w:r>
-      <w:commentRangeEnd w:id="34"/>
+      <w:commentRangeEnd w:id="33"/>
       <w:r>
         <w:rPr>
           <w:rStyle w:val="CommentReference"/>
@@ -1450,9 +1445,9 @@
           <w:color w:val="auto"/>
           <w:lang w:val="en-CA"/>
         </w:rPr>
-        <w:commentReference w:id="34"/>
-      </w:r>
-      <w:commentRangeEnd w:id="35"/>
+        <w:commentReference w:id="33"/>
+      </w:r>
+      <w:commentRangeEnd w:id="34"/>
       <w:r>
         <w:rPr>
           <w:rStyle w:val="CommentReference"/>
@@ -1460,12 +1455,12 @@
           <w:color w:val="auto"/>
           <w:lang w:val="en-CA"/>
         </w:rPr>
-        <w:commentReference w:id="35"/>
+        <w:commentReference w:id="34"/>
       </w:r>
       <w:r>
         <w:t>. Here</w:t>
       </w:r>
-      <w:ins w:id="38" w:author="Audrey Doyle" w:date="2025-09-15T11:28:00Z" w16du:dateUtc="2025-09-15T15:28:00Z">
+      <w:ins w:id="37" w:author="Audrey Doyle" w:date="2025-09-15T11:28:00Z" w16du:dateUtc="2025-09-15T15:28:00Z">
         <w:r>
           <w:t>,</w:t>
         </w:r>
@@ -1538,46 +1533,46 @@
       <w:r>
         <w:rPr>
           <w:rStyle w:val="Xref"/>
+          <w:rPrChange w:id="38" w:author="Audrey Doyle" w:date="2025-09-15T11:39:00Z" w16du:dateUtc="2025-09-15T15:39:00Z">
+            <w:rPr/>
+          </w:rPrChange>
+        </w:rPr>
+        <w:t>“</w:t>
+      </w:r>
+      <w:r>
+        <w:rPr>
+          <w:rStyle w:val="Xref"/>
+        </w:rPr>
+        <w:t>Documentation Comments as Tests</w:t>
+      </w:r>
+      <w:r>
+        <w:rPr>
+          <w:rStyle w:val="Xref"/>
           <w:rPrChange w:id="39" w:author="Audrey Doyle" w:date="2025-09-15T11:39:00Z" w16du:dateUtc="2025-09-15T15:39:00Z">
             <w:rPr/>
           </w:rPrChange>
         </w:rPr>
-        <w:t>“</w:t>
+        <w:t>” on</w:t>
+      </w:r>
+      <w:r>
+        <w:t xml:space="preserve"> </w:t>
       </w:r>
       <w:r>
         <w:rPr>
           <w:rStyle w:val="Xref"/>
         </w:rPr>
-        <w:t>Documentation Comments as Tests</w:t>
+        <w:t>page</w:t>
       </w:r>
       <w:r>
         <w:rPr>
           <w:rStyle w:val="Xref"/>
-          <w:rPrChange w:id="40" w:author="Audrey Doyle" w:date="2025-09-15T11:39:00Z" w16du:dateUtc="2025-09-15T15:39:00Z">
-            <w:rPr/>
-          </w:rPrChange>
-        </w:rPr>
-        <w:t>” on</w:t>
-      </w:r>
-      <w:r>
-        <w:t xml:space="preserve"> </w:t>
+        </w:rPr>
+        <w:t> </w:t>
       </w:r>
       <w:r>
         <w:rPr>
           <w:rStyle w:val="Xref"/>
         </w:rPr>
-        <w:t>page</w:t>
-      </w:r>
-      <w:r>
-        <w:rPr>
-          <w:rStyle w:val="Xref"/>
-        </w:rPr>
-        <w:t> </w:t>
-      </w:r>
-      <w:r>
-        <w:rPr>
-          <w:rStyle w:val="Xref"/>
-        </w:rPr>
         <w:t>XX</w:t>
       </w:r>
       <w:r>
@@ -1765,7 +1760,7 @@
       <w:r>
         <w:t>Then</w:t>
       </w:r>
-      <w:ins w:id="41" w:author="Audrey Doyle" w:date="2025-09-15T11:40:00Z" w16du:dateUtc="2025-09-15T15:40:00Z">
+      <w:ins w:id="40" w:author="Audrey Doyle" w:date="2025-09-15T11:40:00Z" w16du:dateUtc="2025-09-15T15:40:00Z">
         <w:r>
           <w:t>,</w:t>
         </w:r>
@@ -1828,7 +1823,7 @@
       <w:pPr>
         <w:pStyle w:val="Code"/>
         <w:rPr>
-          <w:ins w:id="42" w:author="Carol Nichols" w:date="2025-09-29T20:30:00Z" w16du:dateUtc="2025-09-30T00:30:00Z"/>
+          <w:ins w:id="41" w:author="Carol Nichols" w:date="2025-09-29T20:30:00Z" w16du:dateUtc="2025-09-30T00:30:00Z"/>
         </w:rPr>
       </w:pPr>
       <w:r>
@@ -1839,10 +1834,10 @@
       <w:pPr>
         <w:pStyle w:val="Code"/>
         <w:rPr>
-          <w:del w:id="43" w:author="Carol Nichols" w:date="2025-09-29T20:30:00Z" w16du:dateUtc="2025-09-30T00:30:00Z"/>
-        </w:rPr>
-      </w:pPr>
-      <w:del w:id="44" w:author="Carol Nichols" w:date="2025-09-29T20:30:00Z" w16du:dateUtc="2025-09-30T00:30:00Z">
+          <w:del w:id="42" w:author="Carol Nichols" w:date="2025-09-29T20:30:00Z" w16du:dateUtc="2025-09-30T00:30:00Z"/>
+        </w:rPr>
+      </w:pPr>
+      <w:del w:id="43" w:author="Carol Nichols" w:date="2025-09-29T20:30:00Z" w16du:dateUtc="2025-09-30T00:30:00Z">
         <w:r>
           <w:delText xml:space="preserve"> </w:delText>
         </w:r>
@@ -1850,7 +1845,7 @@
       <w:r>
         <w:t>0</w:t>
       </w:r>
-      <w:ins w:id="45" w:author="Carol Nichols" w:date="2025-09-29T20:30:00Z" w16du:dateUtc="2025-09-30T00:30:00Z">
+      <w:ins w:id="44" w:author="Carol Nichols" w:date="2025-09-29T20:30:00Z" w16du:dateUtc="2025-09-30T00:30:00Z">
         <w:r>
           <w:t xml:space="preserve"> </w:t>
         </w:r>
@@ -2305,7 +2300,7 @@
       <w:pPr>
         <w:pStyle w:val="CodeAnnotated"/>
         <w:rPr>
-          <w:ins w:id="46" w:author="Carol Nichols" w:date="2025-09-29T20:31:00Z" w16du:dateUtc="2025-09-30T00:31:00Z"/>
+          <w:ins w:id="45" w:author="Carol Nichols" w:date="2025-09-29T20:31:00Z" w16du:dateUtc="2025-09-30T00:31:00Z"/>
         </w:rPr>
       </w:pPr>
       <w:r>
@@ -2317,7 +2312,7 @@
       <w:r>
         <w:t xml:space="preserve"> test result: FAILED. 1 passed; 1 failed; 0 ignored; 0 measured;</w:t>
       </w:r>
-      <w:del w:id="47" w:author="Carol Nichols" w:date="2025-09-29T20:31:00Z" w16du:dateUtc="2025-09-30T00:31:00Z">
+      <w:del w:id="46" w:author="Carol Nichols" w:date="2025-09-29T20:31:00Z" w16du:dateUtc="2025-09-30T00:31:00Z">
         <w:r>
           <w:delText xml:space="preserve"> </w:delText>
         </w:r>
@@ -2327,13 +2322,13 @@
       <w:pPr>
         <w:pStyle w:val="CodeAnnotated"/>
         <w:rPr>
-          <w:del w:id="48" w:author="Carol Nichols" w:date="2025-09-29T20:31:00Z" w16du:dateUtc="2025-09-30T00:31:00Z"/>
+          <w:del w:id="47" w:author="Carol Nichols" w:date="2025-09-29T20:31:00Z" w16du:dateUtc="2025-09-30T00:31:00Z"/>
         </w:rPr>
       </w:pPr>
       <w:r>
         <w:t>0</w:t>
       </w:r>
-      <w:ins w:id="49" w:author="Carol Nichols" w:date="2025-09-29T20:31:00Z" w16du:dateUtc="2025-09-30T00:31:00Z">
+      <w:ins w:id="48" w:author="Carol Nichols" w:date="2025-09-29T20:31:00Z" w16du:dateUtc="2025-09-30T00:31:00Z">
         <w:r>
           <w:t xml:space="preserve"> </w:t>
         </w:r>
@@ -2420,12 +2415,12 @@
       <w:r>
         <w:t xml:space="preserve">. Two new sections appear between the individual results and the summary: </w:t>
       </w:r>
-      <w:del w:id="50" w:author="Audrey Doyle" w:date="2025-09-15T11:41:00Z" w16du:dateUtc="2025-09-15T15:41:00Z">
+      <w:del w:id="49" w:author="Audrey Doyle" w:date="2025-09-15T11:41:00Z" w16du:dateUtc="2025-09-15T15:41:00Z">
         <w:r>
           <w:delText xml:space="preserve">the </w:delText>
         </w:r>
       </w:del>
-      <w:ins w:id="51" w:author="Audrey Doyle" w:date="2025-09-15T11:41:00Z" w16du:dateUtc="2025-09-15T15:41:00Z">
+      <w:ins w:id="50" w:author="Audrey Doyle" w:date="2025-09-15T11:41:00Z" w16du:dateUtc="2025-09-15T15:41:00Z">
         <w:r>
           <w:t xml:space="preserve">The </w:t>
         </w:r>
@@ -2502,12 +2497,12 @@
       <w:r>
         <w:t xml:space="preserve"> lists just the names of all the failing tests, which is useful when there are lots of tests and lots of detailed failing test output. We can use the name of a failing test to run just that test to </w:t>
       </w:r>
-      <w:del w:id="52" w:author="Audrey Doyle" w:date="2025-09-15T12:29:00Z" w16du:dateUtc="2025-09-15T16:29:00Z">
+      <w:del w:id="51" w:author="Audrey Doyle" w:date="2025-09-15T12:29:00Z" w16du:dateUtc="2025-09-15T16:29:00Z">
         <w:r>
           <w:delText>more easily debug it</w:delText>
         </w:r>
       </w:del>
-      <w:ins w:id="53" w:author="Audrey Doyle" w:date="2025-09-15T12:29:00Z" w16du:dateUtc="2025-09-15T16:29:00Z">
+      <w:ins w:id="52" w:author="Audrey Doyle" w:date="2025-09-15T12:29:00Z" w16du:dateUtc="2025-09-15T16:29:00Z">
         <w:r>
           <w:t>debug it more easily</w:t>
         </w:r>
@@ -2522,21 +2517,21 @@
       <w:r>
         <w:rPr>
           <w:rStyle w:val="Xref"/>
-          <w:rPrChange w:id="54" w:author="Audrey Doyle" w:date="2025-09-15T11:42:00Z" w16du:dateUtc="2025-09-15T15:42:00Z">
+          <w:rPrChange w:id="53" w:author="Audrey Doyle" w:date="2025-09-15T11:42:00Z" w16du:dateUtc="2025-09-15T15:42:00Z">
             <w:rPr/>
           </w:rPrChange>
         </w:rPr>
         <w:t>“</w:t>
       </w:r>
+      <w:commentRangeStart w:id="54"/>
       <w:commentRangeStart w:id="55"/>
-      <w:commentRangeStart w:id="56"/>
       <w:r>
         <w:rPr>
           <w:rStyle w:val="Xref"/>
         </w:rPr>
         <w:t>Controlling How Tests Are Run</w:t>
       </w:r>
-      <w:commentRangeEnd w:id="55"/>
+      <w:commentRangeEnd w:id="54"/>
       <w:r>
         <w:rPr>
           <w:rStyle w:val="CommentReference"/>
@@ -2544,9 +2539,9 @@
           <w:color w:val="auto"/>
           <w:lang w:val="en-CA"/>
         </w:rPr>
-        <w:commentReference w:id="55"/>
-      </w:r>
-      <w:commentRangeEnd w:id="56"/>
+        <w:commentReference w:id="54"/>
+      </w:r>
+      <w:commentRangeEnd w:id="55"/>
       <w:r>
         <w:rPr>
           <w:rStyle w:val="CommentReference"/>
@@ -2554,12 +2549,12 @@
           <w:color w:val="auto"/>
           <w:lang w:val="en-CA"/>
         </w:rPr>
-        <w:commentReference w:id="56"/>
+        <w:commentReference w:id="55"/>
       </w:r>
       <w:r>
         <w:rPr>
           <w:rStyle w:val="Xref"/>
-          <w:rPrChange w:id="57" w:author="Audrey Doyle" w:date="2025-09-15T11:42:00Z" w16du:dateUtc="2025-09-15T15:42:00Z">
+          <w:rPrChange w:id="56" w:author="Audrey Doyle" w:date="2025-09-15T11:42:00Z" w16du:dateUtc="2025-09-15T15:42:00Z">
             <w:rPr/>
           </w:rPrChange>
         </w:rPr>
@@ -2603,12 +2598,12 @@
       <w:r>
         <w:t xml:space="preserve">: </w:t>
       </w:r>
-      <w:del w:id="58" w:author="Audrey Doyle" w:date="2025-09-15T11:43:00Z" w16du:dateUtc="2025-09-15T15:43:00Z">
+      <w:del w:id="57" w:author="Audrey Doyle" w:date="2025-09-15T11:43:00Z" w16du:dateUtc="2025-09-15T15:43:00Z">
         <w:r>
           <w:delText>overall</w:delText>
         </w:r>
       </w:del>
-      <w:ins w:id="59" w:author="Audrey Doyle" w:date="2025-09-15T11:43:00Z" w16du:dateUtc="2025-09-15T15:43:00Z">
+      <w:ins w:id="58" w:author="Audrey Doyle" w:date="2025-09-15T11:43:00Z" w16du:dateUtc="2025-09-15T15:43:00Z">
         <w:r>
           <w:t>Overall</w:t>
         </w:r>
@@ -2656,11 +2651,11 @@
       <w:r>
         <w:fldChar w:fldCharType="end"/>
       </w:r>
-      <w:bookmarkStart w:id="60" w:name="_Toc206166336"/>
+      <w:bookmarkStart w:id="59" w:name="_Toc206166336"/>
       <w:r>
         <w:t>Checking Results with assert!</w:t>
       </w:r>
-      <w:bookmarkEnd w:id="60"/>
+      <w:bookmarkEnd w:id="59"/>
       <w:r>
         <w:t xml:space="preserve"> </w:t>
       </w:r>
@@ -3302,6 +3297,21 @@
       </w:r>
       <w:r>
         <w:t xml:space="preserve"> module is a regular module that follows the usual visibility rules we covered in </w:t>
+      </w:r>
+      <w:r>
+        <w:rPr>
+          <w:rStyle w:val="Xref"/>
+          <w:rPrChange w:id="60" w:author="Audrey Doyle" w:date="2025-09-15T11:45:00Z" w16du:dateUtc="2025-09-15T15:45:00Z">
+            <w:rPr/>
+          </w:rPrChange>
+        </w:rPr>
+        <w:t>“</w:t>
+      </w:r>
+      <w:r>
+        <w:rPr>
+          <w:rStyle w:val="Xref"/>
+        </w:rPr>
+        <w:t>Paths for Referring to an Item in the Module Tree</w:t>
       </w:r>
       <w:r>
         <w:rPr>
@@ -3310,27 +3320,12 @@
             <w:rPr/>
           </w:rPrChange>
         </w:rPr>
-        <w:t>“</w:t>
+        <w:t xml:space="preserve">” on </w:t>
       </w:r>
       <w:r>
         <w:rPr>
           <w:rStyle w:val="Xref"/>
         </w:rPr>
-        <w:t>Paths for Referring to an Item in the Module Tree</w:t>
-      </w:r>
-      <w:r>
-        <w:rPr>
-          <w:rStyle w:val="Xref"/>
-          <w:rPrChange w:id="62" w:author="Audrey Doyle" w:date="2025-09-15T11:45:00Z" w16du:dateUtc="2025-09-15T15:45:00Z">
-            <w:rPr/>
-          </w:rPrChange>
-        </w:rPr>
-        <w:t xml:space="preserve">” on </w:t>
-      </w:r>
-      <w:r>
-        <w:rPr>
-          <w:rStyle w:val="Xref"/>
-        </w:rPr>
         <w:t>page XX</w:t>
       </w:r>
       <w:r>
@@ -3400,7 +3395,7 @@
       <w:r>
         <w:t>. Then</w:t>
       </w:r>
-      <w:ins w:id="63" w:author="Audrey Doyle" w:date="2025-09-15T11:46:00Z" w16du:dateUtc="2025-09-15T15:46:00Z">
+      <w:ins w:id="62" w:author="Audrey Doyle" w:date="2025-09-15T11:46:00Z" w16du:dateUtc="2025-09-15T15:46:00Z">
         <w:r>
           <w:t>,</w:t>
         </w:r>
@@ -3486,7 +3481,7 @@
       <w:pPr>
         <w:pStyle w:val="Code"/>
         <w:rPr>
-          <w:ins w:id="64" w:author="Carol Nichols" w:date="2025-09-29T20:32:00Z" w16du:dateUtc="2025-09-30T00:32:00Z"/>
+          <w:ins w:id="63" w:author="Carol Nichols" w:date="2025-09-29T20:32:00Z" w16du:dateUtc="2025-09-30T00:32:00Z"/>
         </w:rPr>
       </w:pPr>
       <w:r>
@@ -3497,10 +3492,10 @@
       <w:pPr>
         <w:pStyle w:val="Code"/>
         <w:rPr>
-          <w:del w:id="65" w:author="Carol Nichols" w:date="2025-09-29T20:32:00Z" w16du:dateUtc="2025-09-30T00:32:00Z"/>
-        </w:rPr>
-      </w:pPr>
-      <w:del w:id="66" w:author="Carol Nichols" w:date="2025-09-29T20:32:00Z" w16du:dateUtc="2025-09-30T00:32:00Z">
+          <w:del w:id="64" w:author="Carol Nichols" w:date="2025-09-29T20:32:00Z" w16du:dateUtc="2025-09-30T00:32:00Z"/>
+        </w:rPr>
+      </w:pPr>
+      <w:del w:id="65" w:author="Carol Nichols" w:date="2025-09-29T20:32:00Z" w16du:dateUtc="2025-09-30T00:32:00Z">
         <w:r>
           <w:delText xml:space="preserve"> </w:delText>
         </w:r>
@@ -3508,7 +3503,7 @@
       <w:r>
         <w:t>0</w:t>
       </w:r>
-      <w:ins w:id="67" w:author="Carol Nichols" w:date="2025-09-29T20:32:00Z" w16du:dateUtc="2025-09-30T00:32:00Z">
+      <w:ins w:id="66" w:author="Carol Nichols" w:date="2025-09-29T20:32:00Z" w16du:dateUtc="2025-09-30T00:32:00Z">
         <w:r>
           <w:t xml:space="preserve"> </w:t>
         </w:r>
@@ -3905,7 +3900,7 @@
       <w:pPr>
         <w:pStyle w:val="Code"/>
         <w:rPr>
-          <w:ins w:id="68" w:author="Carol Nichols" w:date="2025-09-29T20:34:00Z" w16du:dateUtc="2025-09-30T00:34:00Z"/>
+          <w:ins w:id="67" w:author="Carol Nichols" w:date="2025-09-29T20:34:00Z" w16du:dateUtc="2025-09-30T00:34:00Z"/>
         </w:rPr>
       </w:pPr>
       <w:r>
@@ -3916,10 +3911,10 @@
       <w:pPr>
         <w:pStyle w:val="Code"/>
         <w:rPr>
-          <w:del w:id="69" w:author="Carol Nichols" w:date="2025-09-29T20:34:00Z" w16du:dateUtc="2025-09-30T00:34:00Z"/>
-        </w:rPr>
-      </w:pPr>
-      <w:del w:id="70" w:author="Carol Nichols" w:date="2025-09-29T20:34:00Z" w16du:dateUtc="2025-09-30T00:34:00Z">
+          <w:del w:id="68" w:author="Carol Nichols" w:date="2025-09-29T20:34:00Z" w16du:dateUtc="2025-09-30T00:34:00Z"/>
+        </w:rPr>
+      </w:pPr>
+      <w:del w:id="69" w:author="Carol Nichols" w:date="2025-09-29T20:34:00Z" w16du:dateUtc="2025-09-30T00:34:00Z">
         <w:r>
           <w:delText xml:space="preserve"> </w:delText>
         </w:r>
@@ -3927,7 +3922,7 @@
       <w:r>
         <w:t>0</w:t>
       </w:r>
-      <w:ins w:id="71" w:author="Carol Nichols" w:date="2025-09-29T20:34:00Z" w16du:dateUtc="2025-09-30T00:34:00Z">
+      <w:ins w:id="70" w:author="Carol Nichols" w:date="2025-09-29T20:34:00Z" w16du:dateUtc="2025-09-30T00:34:00Z">
         <w:r>
           <w:t xml:space="preserve"> </w:t>
         </w:r>
@@ -3959,14 +3954,14 @@
       <w:r>
         <w:t xml:space="preserve"> method by replacing the greater-than sign </w:t>
       </w:r>
-      <w:ins w:id="72" w:author="Audrey Doyle" w:date="2025-09-15T11:47:00Z" w16du:dateUtc="2025-09-15T15:47:00Z">
+      <w:ins w:id="71" w:author="Audrey Doyle" w:date="2025-09-15T11:47:00Z" w16du:dateUtc="2025-09-15T15:47:00Z">
         <w:r>
           <w:t>(</w:t>
         </w:r>
         <w:r>
           <w:rPr>
             <w:rStyle w:val="Literal"/>
-            <w:rPrChange w:id="73" w:author="Audrey Doyle" w:date="2025-09-15T11:47:00Z" w16du:dateUtc="2025-09-15T15:47:00Z">
+            <w:rPrChange w:id="72" w:author="Audrey Doyle" w:date="2025-09-15T11:47:00Z" w16du:dateUtc="2025-09-15T15:47:00Z">
               <w:rPr/>
             </w:rPrChange>
           </w:rPr>
@@ -3979,14 +3974,14 @@
       <w:r>
         <w:t xml:space="preserve">with a less-than sign </w:t>
       </w:r>
-      <w:ins w:id="74" w:author="Audrey Doyle" w:date="2025-09-15T11:47:00Z" w16du:dateUtc="2025-09-15T15:47:00Z">
+      <w:ins w:id="73" w:author="Audrey Doyle" w:date="2025-09-15T11:47:00Z" w16du:dateUtc="2025-09-15T15:47:00Z">
         <w:r>
           <w:t>(</w:t>
         </w:r>
         <w:r>
           <w:rPr>
             <w:rStyle w:val="Literal"/>
-            <w:rPrChange w:id="75" w:author="Audrey Doyle" w:date="2025-09-15T11:47:00Z" w16du:dateUtc="2025-09-15T15:47:00Z">
+            <w:rPrChange w:id="74" w:author="Audrey Doyle" w:date="2025-09-15T11:47:00Z" w16du:dateUtc="2025-09-15T15:47:00Z">
               <w:rPr/>
             </w:rPrChange>
           </w:rPr>
@@ -4328,7 +4323,7 @@
       <w:pPr>
         <w:pStyle w:val="Code"/>
         <w:rPr>
-          <w:ins w:id="76" w:author="Carol Nichols" w:date="2025-09-29T20:34:00Z" w16du:dateUtc="2025-09-30T00:34:00Z"/>
+          <w:ins w:id="75" w:author="Carol Nichols" w:date="2025-09-29T20:34:00Z" w16du:dateUtc="2025-09-30T00:34:00Z"/>
         </w:rPr>
       </w:pPr>
       <w:r>
@@ -4339,10 +4334,10 @@
       <w:pPr>
         <w:pStyle w:val="Code"/>
         <w:rPr>
-          <w:del w:id="77" w:author="Carol Nichols" w:date="2025-09-29T20:34:00Z" w16du:dateUtc="2025-09-30T00:34:00Z"/>
-        </w:rPr>
-      </w:pPr>
-      <w:del w:id="78" w:author="Carol Nichols" w:date="2025-09-29T20:34:00Z" w16du:dateUtc="2025-09-30T00:34:00Z">
+          <w:del w:id="76" w:author="Carol Nichols" w:date="2025-09-29T20:34:00Z" w16du:dateUtc="2025-09-30T00:34:00Z"/>
+        </w:rPr>
+      </w:pPr>
+      <w:del w:id="77" w:author="Carol Nichols" w:date="2025-09-29T20:34:00Z" w16du:dateUtc="2025-09-30T00:34:00Z">
         <w:r>
           <w:delText xml:space="preserve"> </w:delText>
         </w:r>
@@ -4350,7 +4345,7 @@
       <w:r>
         <w:t>0</w:t>
       </w:r>
-      <w:ins w:id="79" w:author="Carol Nichols" w:date="2025-09-29T20:34:00Z" w16du:dateUtc="2025-09-30T00:34:00Z">
+      <w:ins w:id="78" w:author="Carol Nichols" w:date="2025-09-29T20:34:00Z" w16du:dateUtc="2025-09-30T00:34:00Z">
         <w:r>
           <w:t xml:space="preserve"> </w:t>
         </w:r>
@@ -4453,7 +4448,7 @@
       <w:r>
         <w:fldChar w:fldCharType="end"/>
       </w:r>
-      <w:bookmarkStart w:id="80" w:name="_Toc206166337"/>
+      <w:bookmarkStart w:id="79" w:name="_Toc206166337"/>
       <w:r>
         <w:t xml:space="preserve">Testing Equality with </w:t>
       </w:r>
@@ -4473,7 +4468,7 @@
       <w:r>
         <w:t>!</w:t>
       </w:r>
-      <w:bookmarkEnd w:id="80"/>
+      <w:bookmarkEnd w:id="79"/>
     </w:p>
     <w:p>
       <w:pPr>
@@ -4607,7 +4602,7 @@
       <w:r>
         <w:t xml:space="preserve"> to its parameter, </w:t>
       </w:r>
-      <w:ins w:id="81" w:author="Audrey Doyle" w:date="2025-09-15T11:52:00Z" w16du:dateUtc="2025-09-15T15:52:00Z">
+      <w:ins w:id="80" w:author="Audrey Doyle" w:date="2025-09-15T11:52:00Z" w16du:dateUtc="2025-09-15T15:52:00Z">
         <w:r>
           <w:t xml:space="preserve">and </w:t>
         </w:r>
@@ -4897,7 +4892,7 @@
       <w:pPr>
         <w:pStyle w:val="Code"/>
         <w:rPr>
-          <w:ins w:id="82" w:author="Carol Nichols" w:date="2025-09-29T20:34:00Z" w16du:dateUtc="2025-09-30T00:34:00Z"/>
+          <w:ins w:id="81" w:author="Carol Nichols" w:date="2025-09-29T20:34:00Z" w16du:dateUtc="2025-09-30T00:34:00Z"/>
         </w:rPr>
       </w:pPr>
       <w:r>
@@ -4908,10 +4903,10 @@
       <w:pPr>
         <w:pStyle w:val="Code"/>
         <w:rPr>
-          <w:del w:id="83" w:author="Carol Nichols" w:date="2025-09-29T20:34:00Z" w16du:dateUtc="2025-09-30T00:34:00Z"/>
-        </w:rPr>
-      </w:pPr>
-      <w:del w:id="84" w:author="Carol Nichols" w:date="2025-09-29T20:34:00Z" w16du:dateUtc="2025-09-30T00:34:00Z">
+          <w:del w:id="82" w:author="Carol Nichols" w:date="2025-09-29T20:34:00Z" w16du:dateUtc="2025-09-30T00:34:00Z"/>
+        </w:rPr>
+      </w:pPr>
+      <w:del w:id="83" w:author="Carol Nichols" w:date="2025-09-29T20:34:00Z" w16du:dateUtc="2025-09-30T00:34:00Z">
         <w:r>
           <w:delText xml:space="preserve"> </w:delText>
         </w:r>
@@ -4919,7 +4914,7 @@
       <w:r>
         <w:t>0</w:t>
       </w:r>
-      <w:ins w:id="85" w:author="Carol Nichols" w:date="2025-09-29T20:34:00Z" w16du:dateUtc="2025-09-30T00:34:00Z">
+      <w:ins w:id="84" w:author="Carol Nichols" w:date="2025-09-29T20:34:00Z" w16du:dateUtc="2025-09-30T00:34:00Z">
         <w:r>
           <w:t xml:space="preserve"> </w:t>
         </w:r>
@@ -4972,7 +4967,7 @@
       <w:r>
         <w:t>hen</w:t>
       </w:r>
-      <w:ins w:id="86" w:author="Audrey Doyle" w:date="2025-09-15T11:52:00Z" w16du:dateUtc="2025-09-15T15:52:00Z">
+      <w:ins w:id="85" w:author="Audrey Doyle" w:date="2025-09-15T11:52:00Z" w16du:dateUtc="2025-09-15T15:52:00Z">
         <w:r>
           <w:t>,</w:t>
         </w:r>
@@ -5401,7 +5396,7 @@
       <w:pPr>
         <w:pStyle w:val="Code"/>
         <w:rPr>
-          <w:ins w:id="87" w:author="Carol Nichols" w:date="2025-09-29T20:35:00Z" w16du:dateUtc="2025-09-30T00:35:00Z"/>
+          <w:ins w:id="86" w:author="Carol Nichols" w:date="2025-09-29T20:35:00Z" w16du:dateUtc="2025-09-30T00:35:00Z"/>
         </w:rPr>
       </w:pPr>
       <w:r>
@@ -5412,10 +5407,10 @@
       <w:pPr>
         <w:pStyle w:val="Code"/>
         <w:rPr>
-          <w:del w:id="88" w:author="Carol Nichols" w:date="2025-09-29T20:35:00Z" w16du:dateUtc="2025-09-30T00:35:00Z"/>
-        </w:rPr>
-      </w:pPr>
-      <w:del w:id="89" w:author="Carol Nichols" w:date="2025-09-29T20:35:00Z" w16du:dateUtc="2025-09-30T00:35:00Z">
+          <w:del w:id="87" w:author="Carol Nichols" w:date="2025-09-29T20:35:00Z" w16du:dateUtc="2025-09-30T00:35:00Z"/>
+        </w:rPr>
+      </w:pPr>
+      <w:del w:id="88" w:author="Carol Nichols" w:date="2025-09-29T20:35:00Z" w16du:dateUtc="2025-09-30T00:35:00Z">
         <w:r>
           <w:delText xml:space="preserve"> </w:delText>
         </w:r>
@@ -5423,7 +5418,7 @@
       <w:r>
         <w:t>0</w:t>
       </w:r>
-      <w:ins w:id="90" w:author="Carol Nichols" w:date="2025-09-29T20:35:00Z" w16du:dateUtc="2025-09-30T00:35:00Z">
+      <w:ins w:id="89" w:author="Carol Nichols" w:date="2025-09-29T20:35:00Z" w16du:dateUtc="2025-09-30T00:35:00Z">
         <w:r>
           <w:t xml:space="preserve"> </w:t>
         </w:r>
@@ -5521,12 +5516,12 @@
       <w:r>
         <w:t xml:space="preserve"> values are. This message helps us start debugging: </w:t>
       </w:r>
-      <w:del w:id="91" w:author="Audrey Doyle" w:date="2025-09-15T11:53:00Z" w16du:dateUtc="2025-09-15T15:53:00Z">
+      <w:del w:id="90" w:author="Audrey Doyle" w:date="2025-09-15T11:53:00Z" w16du:dateUtc="2025-09-15T15:53:00Z">
         <w:r>
           <w:delText xml:space="preserve">the </w:delText>
         </w:r>
       </w:del>
-      <w:ins w:id="92" w:author="Audrey Doyle" w:date="2025-09-15T11:53:00Z" w16du:dateUtc="2025-09-15T15:53:00Z">
+      <w:ins w:id="91" w:author="Audrey Doyle" w:date="2025-09-15T11:53:00Z" w16du:dateUtc="2025-09-15T15:53:00Z">
         <w:r>
           <w:t xml:space="preserve">The </w:t>
         </w:r>
@@ -5569,10 +5564,10 @@
         </w:rPr>
         <w:t>5</w:t>
       </w:r>
-      <w:ins w:id="93" w:author="Audrey Doyle" w:date="2025-09-15T11:53:00Z" w16du:dateUtc="2025-09-15T15:53:00Z">
+      <w:ins w:id="92" w:author="Audrey Doyle" w:date="2025-09-15T11:53:00Z" w16du:dateUtc="2025-09-15T15:53:00Z">
         <w:r>
           <w:rPr>
-            <w:rPrChange w:id="94" w:author="Audrey Doyle" w:date="2025-09-15T11:53:00Z" w16du:dateUtc="2025-09-15T15:53:00Z">
+            <w:rPrChange w:id="93" w:author="Audrey Doyle" w:date="2025-09-15T11:53:00Z" w16du:dateUtc="2025-09-15T15:53:00Z">
               <w:rPr>
                 <w:rStyle w:val="Literal"/>
               </w:rPr>
@@ -5590,7 +5585,7 @@
       <w:r>
         <w:rPr>
           <w:rStyle w:val="Literal"/>
-          <w:rPrChange w:id="95" w:author="Audrey Doyle" w:date="2025-09-15T11:53:00Z" w16du:dateUtc="2025-09-15T15:53:00Z">
+          <w:rPrChange w:id="94" w:author="Audrey Doyle" w:date="2025-09-15T11:53:00Z" w16du:dateUtc="2025-09-15T15:53:00Z">
             <w:rPr/>
           </w:rPrChange>
         </w:rPr>
@@ -5742,7 +5737,7 @@
       <w:r>
         <w:t xml:space="preserve"> macro will pass if the two values we give it are not equal and </w:t>
       </w:r>
-      <w:ins w:id="96" w:author="Audrey Doyle" w:date="2025-09-15T11:54:00Z" w16du:dateUtc="2025-09-15T15:54:00Z">
+      <w:ins w:id="95" w:author="Audrey Doyle" w:date="2025-09-15T11:54:00Z" w16du:dateUtc="2025-09-15T15:54:00Z">
         <w:r>
           <w:t xml:space="preserve">will </w:t>
         </w:r>
@@ -5750,12 +5745,12 @@
       <w:r>
         <w:t>fail if they</w:t>
       </w:r>
-      <w:ins w:id="97" w:author="Audrey Doyle" w:date="2025-09-15T11:54:00Z" w16du:dateUtc="2025-09-15T15:54:00Z">
+      <w:ins w:id="96" w:author="Audrey Doyle" w:date="2025-09-15T11:54:00Z" w16du:dateUtc="2025-09-15T15:54:00Z">
         <w:r>
           <w:t xml:space="preserve"> a</w:t>
         </w:r>
       </w:ins>
-      <w:del w:id="98" w:author="Audrey Doyle" w:date="2025-09-15T11:54:00Z" w16du:dateUtc="2025-09-15T15:54:00Z">
+      <w:del w:id="97" w:author="Audrey Doyle" w:date="2025-09-15T11:54:00Z" w16du:dateUtc="2025-09-15T15:54:00Z">
         <w:r>
           <w:delText>’</w:delText>
         </w:r>
@@ -5993,11 +5988,11 @@
       <w:r>
         <w:fldChar w:fldCharType="end"/>
       </w:r>
-      <w:bookmarkStart w:id="99" w:name="_Toc206166338"/>
+      <w:bookmarkStart w:id="98" w:name="_Toc206166338"/>
       <w:r>
         <w:t>Adding Custom Failure Messages</w:t>
       </w:r>
-      <w:bookmarkEnd w:id="99"/>
+      <w:bookmarkEnd w:id="98"/>
     </w:p>
     <w:p>
       <w:pPr>
@@ -6061,7 +6056,7 @@
       <w:r>
         <w:rPr>
           <w:rStyle w:val="Xref"/>
-          <w:rPrChange w:id="100" w:author="Audrey Doyle" w:date="2025-09-15T11:55:00Z" w16du:dateUtc="2025-09-15T15:55:00Z">
+          <w:rPrChange w:id="99" w:author="Audrey Doyle" w:date="2025-09-15T11:55:00Z" w16du:dateUtc="2025-09-15T15:55:00Z">
             <w:rPr/>
           </w:rPrChange>
         </w:rPr>
@@ -6084,6 +6079,23 @@
           <w:rStyle w:val="Xref"/>
         </w:rPr>
         <w:t xml:space="preserve"> </w:t>
+      </w:r>
+      <w:r>
+        <w:rPr>
+          <w:rStyle w:val="Literal"/>
+          <w:rPrChange w:id="100" w:author="Audrey Doyle" w:date="2025-09-15T11:56:00Z" w16du:dateUtc="2025-09-15T15:56:00Z">
+            <w:rPr>
+              <w:rStyle w:val="Xref"/>
+            </w:rPr>
+          </w:rPrChange>
+        </w:rPr>
+        <w:t>+</w:t>
+      </w:r>
+      <w:r>
+        <w:rPr>
+          <w:rStyle w:val="Xref"/>
+        </w:rPr>
+        <w:t xml:space="preserve"> or </w:t>
       </w:r>
       <w:r>
         <w:rPr>
@@ -6094,29 +6106,12 @@
             </w:rPr>
           </w:rPrChange>
         </w:rPr>
-        <w:t>+</w:t>
+        <w:t>format!</w:t>
       </w:r>
       <w:r>
         <w:rPr>
           <w:rStyle w:val="Xref"/>
-        </w:rPr>
-        <w:t xml:space="preserve"> or </w:t>
-      </w:r>
-      <w:r>
-        <w:rPr>
-          <w:rStyle w:val="Literal"/>
-          <w:rPrChange w:id="102" w:author="Audrey Doyle" w:date="2025-09-15T11:56:00Z" w16du:dateUtc="2025-09-15T15:56:00Z">
-            <w:rPr>
-              <w:rStyle w:val="Xref"/>
-            </w:rPr>
-          </w:rPrChange>
-        </w:rPr>
-        <w:t>format!</w:t>
-      </w:r>
-      <w:r>
-        <w:rPr>
-          <w:rStyle w:val="Xref"/>
-          <w:rPrChange w:id="103" w:author="Audrey Doyle" w:date="2025-09-15T11:55:00Z" w16du:dateUtc="2025-09-15T15:55:00Z">
+          <w:rPrChange w:id="102" w:author="Audrey Doyle" w:date="2025-09-15T11:55:00Z" w16du:dateUtc="2025-09-15T15:55:00Z">
             <w:rPr/>
           </w:rPrChange>
         </w:rPr>
@@ -6847,7 +6842,7 @@
       <w:r>
         <w:fldChar w:fldCharType="end"/>
       </w:r>
-      <w:bookmarkStart w:id="104" w:name="_Toc206166339"/>
+      <w:bookmarkStart w:id="103" w:name="_Toc206166339"/>
       <w:r>
         <w:t xml:space="preserve">Checking for Panics with </w:t>
       </w:r>
@@ -6855,7 +6850,7 @@
       <w:r>
         <w:t>should_panic</w:t>
       </w:r>
-      <w:bookmarkEnd w:id="104"/>
+      <w:bookmarkEnd w:id="103"/>
       <w:proofErr w:type="spellEnd"/>
     </w:p>
     <w:p>
@@ -7235,7 +7230,7 @@
       <w:pPr>
         <w:pStyle w:val="Code"/>
         <w:rPr>
-          <w:ins w:id="105" w:author="Carol Nichols" w:date="2025-09-29T20:36:00Z" w16du:dateUtc="2025-09-30T00:36:00Z"/>
+          <w:ins w:id="104" w:author="Carol Nichols" w:date="2025-09-29T20:36:00Z" w16du:dateUtc="2025-09-30T00:36:00Z"/>
         </w:rPr>
       </w:pPr>
       <w:r>
@@ -7246,10 +7241,10 @@
       <w:pPr>
         <w:pStyle w:val="Code"/>
         <w:rPr>
-          <w:del w:id="106" w:author="Carol Nichols" w:date="2025-09-29T20:36:00Z" w16du:dateUtc="2025-09-30T00:36:00Z"/>
-        </w:rPr>
-      </w:pPr>
-      <w:del w:id="107" w:author="Carol Nichols" w:date="2025-09-29T20:36:00Z" w16du:dateUtc="2025-09-30T00:36:00Z">
+          <w:del w:id="105" w:author="Carol Nichols" w:date="2025-09-29T20:36:00Z" w16du:dateUtc="2025-09-30T00:36:00Z"/>
+        </w:rPr>
+      </w:pPr>
+      <w:del w:id="106" w:author="Carol Nichols" w:date="2025-09-29T20:36:00Z" w16du:dateUtc="2025-09-30T00:36:00Z">
         <w:r>
           <w:delText xml:space="preserve"> </w:delText>
         </w:r>
@@ -7257,7 +7252,7 @@
       <w:r>
         <w:t>0</w:t>
       </w:r>
-      <w:ins w:id="108" w:author="Carol Nichols" w:date="2025-09-29T20:36:00Z" w16du:dateUtc="2025-09-30T00:36:00Z">
+      <w:ins w:id="107" w:author="Carol Nichols" w:date="2025-09-29T20:36:00Z" w16du:dateUtc="2025-09-30T00:36:00Z">
         <w:r>
           <w:t xml:space="preserve"> </w:t>
         </w:r>
@@ -7558,7 +7553,7 @@
       <w:pPr>
         <w:pStyle w:val="Code"/>
         <w:rPr>
-          <w:ins w:id="109" w:author="Carol Nichols" w:date="2025-09-29T20:37:00Z" w16du:dateUtc="2025-09-30T00:37:00Z"/>
+          <w:ins w:id="108" w:author="Carol Nichols" w:date="2025-09-29T20:37:00Z" w16du:dateUtc="2025-09-30T00:37:00Z"/>
         </w:rPr>
       </w:pPr>
       <w:r>
@@ -7569,10 +7564,10 @@
       <w:pPr>
         <w:pStyle w:val="Code"/>
         <w:rPr>
-          <w:del w:id="110" w:author="Carol Nichols" w:date="2025-09-29T20:37:00Z" w16du:dateUtc="2025-09-30T00:37:00Z"/>
-        </w:rPr>
-      </w:pPr>
-      <w:del w:id="111" w:author="Carol Nichols" w:date="2025-09-29T20:37:00Z" w16du:dateUtc="2025-09-30T00:37:00Z">
+          <w:del w:id="109" w:author="Carol Nichols" w:date="2025-09-29T20:37:00Z" w16du:dateUtc="2025-09-30T00:37:00Z"/>
+        </w:rPr>
+      </w:pPr>
+      <w:del w:id="110" w:author="Carol Nichols" w:date="2025-09-29T20:37:00Z" w16du:dateUtc="2025-09-30T00:37:00Z">
         <w:r>
           <w:delText xml:space="preserve"> </w:delText>
         </w:r>
@@ -7580,7 +7575,7 @@
       <w:r>
         <w:t>0</w:t>
       </w:r>
-      <w:ins w:id="112" w:author="Carol Nichols" w:date="2025-09-29T20:37:00Z" w16du:dateUtc="2025-09-30T00:37:00Z">
+      <w:ins w:id="111" w:author="Carol Nichols" w:date="2025-09-29T20:37:00Z" w16du:dateUtc="2025-09-30T00:37:00Z">
         <w:r>
           <w:t xml:space="preserve"> </w:t>
         </w:r>
@@ -7680,12 +7675,12 @@
       <w:r>
         <w:t xml:space="preserve"> in </w:t>
       </w:r>
+      <w:commentRangeStart w:id="112"/>
       <w:commentRangeStart w:id="113"/>
-      <w:commentRangeStart w:id="114"/>
       <w:r>
         <w:t xml:space="preserve">Listing 11-9 </w:t>
       </w:r>
-      <w:commentRangeEnd w:id="113"/>
+      <w:commentRangeEnd w:id="112"/>
       <w:r>
         <w:rPr>
           <w:rStyle w:val="CommentReference"/>
@@ -7693,9 +7688,9 @@
           <w:color w:val="auto"/>
           <w:lang w:val="en-CA"/>
         </w:rPr>
-        <w:commentReference w:id="113"/>
-      </w:r>
-      <w:commentRangeEnd w:id="114"/>
+        <w:commentReference w:id="112"/>
+      </w:r>
+      <w:commentRangeEnd w:id="113"/>
       <w:r>
         <w:rPr>
           <w:rStyle w:val="CommentReference"/>
@@ -7703,7 +7698,7 @@
           <w:color w:val="auto"/>
           <w:lang w:val="en-CA"/>
         </w:rPr>
-        <w:commentReference w:id="114"/>
+        <w:commentReference w:id="113"/>
       </w:r>
       <w:r>
         <w:t xml:space="preserve">where the </w:t>
@@ -7794,7 +7789,7 @@
       <w:pPr>
         <w:pStyle w:val="CodeWide"/>
       </w:pPr>
-      <w:commentRangeStart w:id="115"/>
+      <w:commentRangeStart w:id="114"/>
       <w:r>
         <w:t xml:space="preserve">                "Guess value must be greater than or equal to 1, got {</w:t>
       </w:r>
@@ -7804,7 +7799,7 @@
       <w:r>
         <w:t>}."</w:t>
       </w:r>
-      <w:commentRangeEnd w:id="115"/>
+      <w:commentRangeEnd w:id="114"/>
       <w:r>
         <w:rPr>
           <w:rStyle w:val="CommentReference"/>
@@ -7813,7 +7808,7 @@
           <w:w w:val="100"/>
           <w:lang w:val="en-CA"/>
         </w:rPr>
-        <w:commentReference w:id="115"/>
+        <w:commentReference w:id="114"/>
       </w:r>
     </w:p>
     <w:p>
@@ -8111,12 +8106,12 @@
       <w:pPr>
         <w:pStyle w:val="CodeLabel"/>
       </w:pPr>
+      <w:commentRangeStart w:id="115"/>
       <w:commentRangeStart w:id="116"/>
-      <w:commentRangeStart w:id="117"/>
       <w:r>
         <w:t>src/lib.rs</w:t>
       </w:r>
-      <w:commentRangeEnd w:id="116"/>
+      <w:commentRangeEnd w:id="115"/>
       <w:r>
         <w:rPr>
           <w:rStyle w:val="CommentReference"/>
@@ -8125,9 +8120,9 @@
           <w:color w:val="auto"/>
           <w:lang w:val="en-CA"/>
         </w:rPr>
-        <w:commentReference w:id="116"/>
-      </w:r>
-      <w:commentRangeEnd w:id="117"/>
+        <w:commentReference w:id="115"/>
+      </w:r>
+      <w:commentRangeEnd w:id="116"/>
       <w:r>
         <w:rPr>
           <w:rStyle w:val="CommentReference"/>
@@ -8136,7 +8131,7 @@
           <w:color w:val="auto"/>
           <w:lang w:val="en-CA"/>
         </w:rPr>
-        <w:commentReference w:id="117"/>
+        <w:commentReference w:id="116"/>
       </w:r>
     </w:p>
     <w:p>
@@ -8150,6 +8145,26 @@
           <w:color w:val="000000"/>
           <w:sz w:val="17"/>
         </w:rPr>
+        <w:pPrChange w:id="117" w:author="Carol Nichols" w:date="2025-09-29T20:24:00Z" w16du:dateUtc="2025-09-30T00:24:00Z">
+          <w:pPr>
+            <w:pStyle w:val="CodeWide"/>
+          </w:pPr>
+        </w:pPrChange>
+      </w:pPr>
+      <w:r>
+        <w:rPr>
+          <w:rStyle w:val="LiteralItalic"/>
+          <w:rFonts w:cs="TheSansMonoCondensed-Plain"/>
+          <w:i w:val="0"/>
+          <w:iCs w:val="0"/>
+          <w:color w:val="000000"/>
+        </w:rPr>
+        <w:t>--snip--</w:t>
+      </w:r>
+    </w:p>
+    <w:p>
+      <w:pPr>
+        <w:pStyle w:val="Code"/>
         <w:pPrChange w:id="118" w:author="Carol Nichols" w:date="2025-09-29T20:24:00Z" w16du:dateUtc="2025-09-30T00:24:00Z">
           <w:pPr>
             <w:pStyle w:val="CodeWide"/>
@@ -8157,14 +8172,7 @@
         </w:pPrChange>
       </w:pPr>
       <w:r>
-        <w:rPr>
-          <w:rStyle w:val="LiteralItalic"/>
-          <w:rFonts w:cs="TheSansMonoCondensed-Plain"/>
-          <w:i w:val="0"/>
-          <w:iCs w:val="0"/>
-          <w:color w:val="000000"/>
-        </w:rPr>
-        <w:t>--snip--</w:t>
+        <w:t>if value &lt; 1 {</w:t>
       </w:r>
     </w:p>
     <w:p>
@@ -8177,7 +8185,7 @@
         </w:pPrChange>
       </w:pPr>
       <w:r>
-        <w:t>if value &lt; 1 {</w:t>
+        <w:t xml:space="preserve">    panic!(</w:t>
       </w:r>
     </w:p>
     <w:p>
@@ -8190,7 +8198,13 @@
         </w:pPrChange>
       </w:pPr>
       <w:r>
-        <w:t xml:space="preserve">    panic!(</w:t>
+        <w:t xml:space="preserve">        "Guess value must be less than or equal to 100, got {</w:t>
+      </w:r>
+      <w:r>
+        <w:t>value</w:t>
+      </w:r>
+      <w:r>
+        <w:t>}."</w:t>
       </w:r>
     </w:p>
     <w:p>
@@ -8203,13 +8217,7 @@
         </w:pPrChange>
       </w:pPr>
       <w:r>
-        <w:t xml:space="preserve">        "Guess value must be less than or equal to 100, got {</w:t>
-      </w:r>
-      <w:r>
-        <w:t>value</w:t>
-      </w:r>
-      <w:r>
-        <w:t>}."</w:t>
+        <w:t xml:space="preserve">    );</w:t>
       </w:r>
     </w:p>
     <w:p>
@@ -8222,7 +8230,7 @@
         </w:pPrChange>
       </w:pPr>
       <w:r>
-        <w:t xml:space="preserve">    );</w:t>
+        <w:t>} else if value &gt; 100 {</w:t>
       </w:r>
     </w:p>
     <w:p>
@@ -8235,7 +8243,7 @@
         </w:pPrChange>
       </w:pPr>
       <w:r>
-        <w:t>} else if value &gt; 100 {</w:t>
+        <w:t xml:space="preserve">    panic!(</w:t>
       </w:r>
     </w:p>
     <w:p>
@@ -8248,7 +8256,13 @@
         </w:pPrChange>
       </w:pPr>
       <w:r>
-        <w:t xml:space="preserve">    panic!(</w:t>
+        <w:t xml:space="preserve">        "Guess value must be greater than or equal to 1, got {</w:t>
+      </w:r>
+      <w:r>
+        <w:t>value</w:t>
+      </w:r>
+      <w:r>
+        <w:t>}."</w:t>
       </w:r>
     </w:p>
     <w:p>
@@ -8261,32 +8275,13 @@
         </w:pPrChange>
       </w:pPr>
       <w:r>
-        <w:t xml:space="preserve">        "Guess value must be greater than or equal to 1, got {</w:t>
-      </w:r>
-      <w:r>
-        <w:t>value</w:t>
-      </w:r>
-      <w:r>
-        <w:t>}."</w:t>
+        <w:t xml:space="preserve">    );</w:t>
       </w:r>
     </w:p>
     <w:p>
       <w:pPr>
         <w:pStyle w:val="Code"/>
         <w:pPrChange w:id="126" w:author="Carol Nichols" w:date="2025-09-29T20:24:00Z" w16du:dateUtc="2025-09-30T00:24:00Z">
-          <w:pPr>
-            <w:pStyle w:val="CodeWide"/>
-          </w:pPr>
-        </w:pPrChange>
-      </w:pPr>
-      <w:r>
-        <w:t xml:space="preserve">    );</w:t>
-      </w:r>
-    </w:p>
-    <w:p>
-      <w:pPr>
-        <w:pStyle w:val="Code"/>
-        <w:pPrChange w:id="127" w:author="Carol Nichols" w:date="2025-09-29T20:24:00Z" w16du:dateUtc="2025-09-30T00:24:00Z">
           <w:pPr>
             <w:pStyle w:val="CodeWide"/>
           </w:pPr>
@@ -8307,7 +8302,7 @@
           <w:color w:val="000000"/>
           <w:sz w:val="17"/>
         </w:rPr>
-        <w:pPrChange w:id="128" w:author="Carol Nichols" w:date="2025-09-29T20:24:00Z" w16du:dateUtc="2025-09-30T00:24:00Z">
+        <w:pPrChange w:id="127" w:author="Carol Nichols" w:date="2025-09-29T20:24:00Z" w16du:dateUtc="2025-09-30T00:24:00Z">
           <w:pPr>
             <w:pStyle w:val="CodeWide"/>
           </w:pPr>
@@ -8484,15 +8479,15 @@
       <w:pPr>
         <w:pStyle w:val="CodeWide"/>
         <w:rPr>
-          <w:ins w:id="129" w:author="Carol Nichols" w:date="2025-09-29T20:25:00Z" w16du:dateUtc="2025-09-30T00:25:00Z"/>
-        </w:rPr>
-      </w:pPr>
+          <w:ins w:id="128" w:author="Carol Nichols" w:date="2025-09-29T20:25:00Z" w16du:dateUtc="2025-09-30T00:25:00Z"/>
+        </w:rPr>
+      </w:pPr>
+      <w:commentRangeStart w:id="129"/>
       <w:commentRangeStart w:id="130"/>
-      <w:commentRangeStart w:id="131"/>
       <w:r>
         <w:t>test result: FAILED. 0 passed; 1 failed; 0 ignored; 0 measured; 0 filtered out;</w:t>
       </w:r>
-      <w:del w:id="132" w:author="Carol Nichols" w:date="2025-09-29T20:37:00Z" w16du:dateUtc="2025-09-30T00:37:00Z">
+      <w:del w:id="131" w:author="Carol Nichols" w:date="2025-09-29T20:37:00Z" w16du:dateUtc="2025-09-30T00:37:00Z">
         <w:r>
           <w:delText xml:space="preserve"> </w:delText>
         </w:r>
@@ -8505,7 +8500,7 @@
       <w:r>
         <w:t>finished in 0.00s</w:t>
       </w:r>
-      <w:commentRangeEnd w:id="130"/>
+      <w:commentRangeEnd w:id="129"/>
       <w:r>
         <w:rPr>
           <w:rStyle w:val="CommentReference"/>
@@ -8514,9 +8509,9 @@
           <w:w w:val="100"/>
           <w:lang w:val="en-CA"/>
         </w:rPr>
-        <w:commentReference w:id="130"/>
-      </w:r>
-      <w:commentRangeEnd w:id="131"/>
+        <w:commentReference w:id="129"/>
+      </w:r>
+      <w:commentRangeEnd w:id="130"/>
       <w:r>
         <w:rPr>
           <w:rStyle w:val="CommentReference"/>
@@ -8525,7 +8520,7 @@
           <w:w w:val="100"/>
           <w:lang w:val="en-CA"/>
         </w:rPr>
-        <w:commentReference w:id="131"/>
+        <w:commentReference w:id="130"/>
       </w:r>
     </w:p>
     <w:p>
@@ -8575,22 +8570,22 @@
       <w:r>
         <w:fldChar w:fldCharType="end"/>
       </w:r>
-      <w:bookmarkStart w:id="133" w:name="_Toc206166340"/>
+      <w:bookmarkStart w:id="132" w:name="_Toc206166340"/>
       <w:r>
         <w:t>Using Result&lt;T, E&gt; in Tests</w:t>
       </w:r>
-      <w:bookmarkEnd w:id="133"/>
+      <w:bookmarkEnd w:id="132"/>
     </w:p>
     <w:p>
       <w:pPr>
         <w:pStyle w:val="Body"/>
       </w:pPr>
-      <w:ins w:id="134" w:author="Audrey Doyle" w:date="2025-09-15T12:03:00Z" w16du:dateUtc="2025-09-15T16:03:00Z">
+      <w:ins w:id="133" w:author="Audrey Doyle" w:date="2025-09-15T12:03:00Z" w16du:dateUtc="2025-09-15T16:03:00Z">
         <w:r>
           <w:t>All of o</w:t>
         </w:r>
       </w:ins>
-      <w:del w:id="135" w:author="Audrey Doyle" w:date="2025-09-15T12:03:00Z" w16du:dateUtc="2025-09-15T16:03:00Z">
+      <w:del w:id="134" w:author="Audrey Doyle" w:date="2025-09-15T12:03:00Z" w16du:dateUtc="2025-09-15T16:03:00Z">
         <w:r>
           <w:delText>O</w:delText>
         </w:r>
@@ -8598,7 +8593,7 @@
       <w:r>
         <w:t xml:space="preserve">ur tests so far </w:t>
       </w:r>
-      <w:del w:id="136" w:author="Audrey Doyle" w:date="2025-09-15T12:03:00Z" w16du:dateUtc="2025-09-15T16:03:00Z">
+      <w:del w:id="135" w:author="Audrey Doyle" w:date="2025-09-15T12:03:00Z" w16du:dateUtc="2025-09-15T16:03:00Z">
         <w:r>
           <w:delText xml:space="preserve">all </w:delText>
         </w:r>
@@ -8656,22 +8651,48 @@
     <w:p>
       <w:pPr>
         <w:pStyle w:val="Code"/>
-      </w:pPr>
-      <w:r>
-        <w:rPr>
+        <w:rPr>
+          <w:ins w:id="136" w:author="Carol Nichols" w:date="2025-09-30T10:07:00Z" w16du:dateUtc="2025-09-30T14:07:00Z"/>
           <w:rStyle w:val="LiteralGray"/>
         </w:rPr>
+      </w:pPr>
+      <w:r>
+        <w:rPr>
+          <w:rStyle w:val="LiteralGray"/>
+        </w:rPr>
         <w:t>mod tests {</w:t>
       </w:r>
     </w:p>
     <w:p>
       <w:pPr>
         <w:pStyle w:val="Code"/>
-      </w:pPr>
-      <w:r>
-        <w:rPr>
+        <w:rPr>
+          <w:ins w:id="137" w:author="Carol Nichols" w:date="2025-09-30T10:07:00Z" w16du:dateUtc="2025-09-30T14:07:00Z"/>
           <w:rStyle w:val="LiteralGray"/>
         </w:rPr>
+      </w:pPr>
+      <w:ins w:id="138" w:author="Carol Nichols" w:date="2025-09-30T10:07:00Z" w16du:dateUtc="2025-09-30T14:07:00Z">
+        <w:r>
+          <w:rPr>
+            <w:rStyle w:val="LiteralGray"/>
+          </w:rPr>
+          <w:t xml:space="preserve">    use super::*;</w:t>
+        </w:r>
+      </w:ins>
+    </w:p>
+    <w:p>
+      <w:pPr>
+        <w:pStyle w:val="Code"/>
+      </w:pPr>
+    </w:p>
+    <w:p>
+      <w:pPr>
+        <w:pStyle w:val="Code"/>
+      </w:pPr>
+      <w:r>
+        <w:rPr>
+          <w:rStyle w:val="LiteralGray"/>
+        </w:rPr>
         <w:t xml:space="preserve">    #[test]</w:t>
       </w:r>
     </w:p>
@@ -8854,9 +8875,10 @@
         <w:pStyle w:val="Body"/>
       </w:pPr>
       <w:r>
+        <w:lastRenderedPageBreak/>
         <w:t xml:space="preserve">Writing tests so </w:t>
       </w:r>
-      <w:ins w:id="137" w:author="Audrey Doyle" w:date="2025-09-15T12:03:00Z" w16du:dateUtc="2025-09-15T16:03:00Z">
+      <w:ins w:id="139" w:author="Audrey Doyle" w:date="2025-09-15T12:03:00Z" w16du:dateUtc="2025-09-15T16:03:00Z">
         <w:r>
           <w:t xml:space="preserve">that </w:t>
         </w:r>
@@ -8871,11 +8893,7 @@
         <w:t>Result&lt;T, E&gt;</w:t>
       </w:r>
       <w:r>
-        <w:t xml:space="preserve"> enables you to use the question mark operator in the body of tests, which can be a </w:t>
-      </w:r>
-      <w:r>
-        <w:lastRenderedPageBreak/>
-        <w:t xml:space="preserve">convenient way to write tests that should fail if any operation within them returns an </w:t>
+        <w:t xml:space="preserve"> enables you to use the question mark operator in the body of tests, which can be a convenient way to write tests that should fail if any operation within them returns an </w:t>
       </w:r>
       <w:r>
         <w:rPr>
@@ -9018,11 +9036,11 @@
       <w:r>
         <w:fldChar w:fldCharType="end"/>
       </w:r>
-      <w:bookmarkStart w:id="138" w:name="_Toc206166341"/>
+      <w:bookmarkStart w:id="140" w:name="_Toc206166341"/>
       <w:r>
         <w:t>Controlling How Tests Are Run</w:t>
       </w:r>
-      <w:bookmarkEnd w:id="138"/>
+      <w:bookmarkEnd w:id="140"/>
     </w:p>
     <w:p>
       <w:pPr>
@@ -9120,12 +9138,12 @@
       <w:r>
         <w:t xml:space="preserve"> displays the options you can use after the separator. These options are also documented in the Tests section of </w:t>
       </w:r>
-      <w:ins w:id="139" w:author="Audrey Doyle" w:date="2025-09-15T12:05:00Z" w16du:dateUtc="2025-09-15T16:05:00Z">
+      <w:ins w:id="141" w:author="Audrey Doyle" w:date="2025-09-15T12:05:00Z" w16du:dateUtc="2025-09-15T16:05:00Z">
         <w:r>
           <w:t>“T</w:t>
         </w:r>
       </w:ins>
-      <w:del w:id="140" w:author="Audrey Doyle" w:date="2025-09-15T12:05:00Z" w16du:dateUtc="2025-09-15T16:05:00Z">
+      <w:del w:id="142" w:author="Audrey Doyle" w:date="2025-09-15T12:05:00Z" w16du:dateUtc="2025-09-15T16:05:00Z">
         <w:r>
           <w:delText>t</w:delText>
         </w:r>
@@ -9141,7 +9159,7 @@
       <w:r>
         <w:t xml:space="preserve"> book</w:t>
       </w:r>
-      <w:ins w:id="141" w:author="Audrey Doyle" w:date="2025-09-15T12:05:00Z" w16du:dateUtc="2025-09-15T16:05:00Z">
+      <w:ins w:id="143" w:author="Audrey Doyle" w:date="2025-09-15T12:05:00Z" w16du:dateUtc="2025-09-15T16:05:00Z">
         <w:r>
           <w:t>”</w:t>
         </w:r>
@@ -9163,11 +9181,11 @@
       <w:pPr>
         <w:pStyle w:val="HeadB"/>
       </w:pPr>
-      <w:bookmarkStart w:id="142" w:name="_Toc206166342"/>
+      <w:bookmarkStart w:id="144" w:name="_Toc206166342"/>
       <w:r>
         <w:t>Running Tests in Parallel or Consecutively</w:t>
       </w:r>
-      <w:bookmarkEnd w:id="142"/>
+      <w:bookmarkEnd w:id="144"/>
     </w:p>
     <w:p>
       <w:pPr>
@@ -9176,12 +9194,12 @@
       <w:r>
         <w:t xml:space="preserve">When you run multiple tests, by default they run in parallel using threads, meaning they finish running </w:t>
       </w:r>
-      <w:del w:id="143" w:author="Audrey Doyle" w:date="2025-09-15T12:05:00Z" w16du:dateUtc="2025-09-15T16:05:00Z">
+      <w:del w:id="145" w:author="Audrey Doyle" w:date="2025-09-15T12:05:00Z" w16du:dateUtc="2025-09-15T16:05:00Z">
         <w:r>
           <w:delText xml:space="preserve">faster </w:delText>
         </w:r>
       </w:del>
-      <w:ins w:id="144" w:author="Audrey Doyle" w:date="2025-09-15T12:05:00Z" w16du:dateUtc="2025-09-15T16:05:00Z">
+      <w:ins w:id="146" w:author="Audrey Doyle" w:date="2025-09-15T12:05:00Z" w16du:dateUtc="2025-09-15T16:05:00Z">
         <w:r>
           <w:t xml:space="preserve">more quickly </w:t>
         </w:r>
@@ -9189,12 +9207,12 @@
       <w:r>
         <w:t xml:space="preserve">and you get feedback </w:t>
       </w:r>
-      <w:del w:id="145" w:author="Audrey Doyle" w:date="2025-09-15T12:05:00Z" w16du:dateUtc="2025-09-15T16:05:00Z">
+      <w:del w:id="147" w:author="Audrey Doyle" w:date="2025-09-15T12:05:00Z" w16du:dateUtc="2025-09-15T16:05:00Z">
         <w:r>
           <w:delText>quicker</w:delText>
         </w:r>
       </w:del>
-      <w:ins w:id="146" w:author="Audrey Doyle" w:date="2025-09-15T12:05:00Z" w16du:dateUtc="2025-09-15T16:05:00Z">
+      <w:ins w:id="148" w:author="Audrey Doyle" w:date="2025-09-15T12:05:00Z" w16du:dateUtc="2025-09-15T16:05:00Z">
         <w:r>
           <w:t>sooner</w:t>
         </w:r>
@@ -9217,21 +9235,21 @@
         <w:t>test-output.txt</w:t>
       </w:r>
       <w:r>
-        <w:t xml:space="preserve"> and writes some data to that file. Then</w:t>
-      </w:r>
-      <w:ins w:id="147" w:author="Audrey Doyle" w:date="2025-09-15T12:06:00Z" w16du:dateUtc="2025-09-15T16:06:00Z">
+        <w:t xml:space="preserve"> and writes some data to that file. </w:t>
+      </w:r>
+      <w:r>
+        <w:lastRenderedPageBreak/>
+        <w:t>Then</w:t>
+      </w:r>
+      <w:ins w:id="149" w:author="Audrey Doyle" w:date="2025-09-15T12:06:00Z" w16du:dateUtc="2025-09-15T16:06:00Z">
         <w:r>
           <w:t>,</w:t>
         </w:r>
       </w:ins>
       <w:r>
-        <w:t xml:space="preserve"> each test reads the data in that file and asserts that the file contains a particular value, which is different in each test. Because </w:t>
-      </w:r>
-      <w:r>
-        <w:lastRenderedPageBreak/>
-        <w:t xml:space="preserve">the tests run at the same time, one test might overwrite the file in the time between </w:t>
-      </w:r>
-      <w:ins w:id="148" w:author="Audrey Doyle" w:date="2025-09-15T12:06:00Z" w16du:dateUtc="2025-09-15T16:06:00Z">
+        <w:t xml:space="preserve"> each test reads the data in that file and asserts that the file contains a particular value, which is different in each test. Because the tests run at the same time, one test might overwrite the file in the time between </w:t>
+      </w:r>
+      <w:ins w:id="150" w:author="Audrey Doyle" w:date="2025-09-15T12:06:00Z" w16du:dateUtc="2025-09-15T16:06:00Z">
         <w:r>
           <w:t xml:space="preserve">when </w:t>
         </w:r>
@@ -9239,7 +9257,7 @@
       <w:r>
         <w:t xml:space="preserve">another test </w:t>
       </w:r>
-      <w:ins w:id="149" w:author="Audrey Doyle" w:date="2025-09-15T12:06:00Z" w16du:dateUtc="2025-09-15T16:06:00Z">
+      <w:ins w:id="151" w:author="Audrey Doyle" w:date="2025-09-15T12:06:00Z" w16du:dateUtc="2025-09-15T16:06:00Z">
         <w:r>
           <w:t xml:space="preserve">is </w:t>
         </w:r>
@@ -9301,11 +9319,11 @@
         <w:pStyle w:val="HeadB"/>
         <w:spacing w:before="140"/>
       </w:pPr>
-      <w:bookmarkStart w:id="150" w:name="_Toc206166343"/>
+      <w:bookmarkStart w:id="152" w:name="_Toc206166343"/>
       <w:r>
         <w:t>Showing Function Output</w:t>
       </w:r>
-      <w:bookmarkEnd w:id="150"/>
+      <w:bookmarkEnd w:id="152"/>
     </w:p>
     <w:p>
       <w:pPr>
@@ -9526,6 +9544,7 @@
         <w:pStyle w:val="Code"/>
       </w:pPr>
       <w:r>
+        <w:lastRenderedPageBreak/>
         <w:t xml:space="preserve">    </w:t>
       </w:r>
       <w:proofErr w:type="spellStart"/>
@@ -9558,7 +9577,6 @@
         <w:pStyle w:val="Code"/>
       </w:pPr>
       <w:r>
-        <w:lastRenderedPageBreak/>
         <w:t xml:space="preserve">        </w:t>
       </w:r>
       <w:proofErr w:type="spellStart"/>
@@ -9835,7 +9853,7 @@
       <w:pPr>
         <w:pStyle w:val="Code"/>
         <w:rPr>
-          <w:ins w:id="151" w:author="Carol Nichols" w:date="2025-09-29T20:37:00Z" w16du:dateUtc="2025-09-30T00:37:00Z"/>
+          <w:ins w:id="153" w:author="Carol Nichols" w:date="2025-09-29T20:37:00Z" w16du:dateUtc="2025-09-30T00:37:00Z"/>
         </w:rPr>
       </w:pPr>
       <w:r>
@@ -9846,10 +9864,10 @@
       <w:pPr>
         <w:pStyle w:val="Code"/>
         <w:rPr>
-          <w:del w:id="152" w:author="Carol Nichols" w:date="2025-09-29T20:37:00Z" w16du:dateUtc="2025-09-30T00:37:00Z"/>
-        </w:rPr>
-      </w:pPr>
-      <w:del w:id="153" w:author="Carol Nichols" w:date="2025-09-29T20:37:00Z" w16du:dateUtc="2025-09-30T00:37:00Z">
+          <w:del w:id="154" w:author="Carol Nichols" w:date="2025-09-29T20:37:00Z" w16du:dateUtc="2025-09-30T00:37:00Z"/>
+        </w:rPr>
+      </w:pPr>
+      <w:del w:id="155" w:author="Carol Nichols" w:date="2025-09-29T20:37:00Z" w16du:dateUtc="2025-09-30T00:37:00Z">
         <w:r>
           <w:delText xml:space="preserve"> </w:delText>
         </w:r>
@@ -9857,7 +9875,7 @@
       <w:r>
         <w:t>0</w:t>
       </w:r>
-      <w:ins w:id="154" w:author="Carol Nichols" w:date="2025-09-29T20:38:00Z" w16du:dateUtc="2025-09-30T00:38:00Z">
+      <w:ins w:id="156" w:author="Carol Nichols" w:date="2025-09-29T20:38:00Z" w16du:dateUtc="2025-09-30T00:38:00Z">
         <w:r>
           <w:t xml:space="preserve"> </w:t>
         </w:r>
@@ -10226,7 +10244,7 @@
       <w:pPr>
         <w:pStyle w:val="Code"/>
         <w:rPr>
-          <w:ins w:id="155" w:author="Carol Nichols" w:date="2025-09-29T20:38:00Z" w16du:dateUtc="2025-09-30T00:38:00Z"/>
+          <w:ins w:id="157" w:author="Carol Nichols" w:date="2025-09-29T20:38:00Z" w16du:dateUtc="2025-09-30T00:38:00Z"/>
         </w:rPr>
       </w:pPr>
       <w:r>
@@ -10237,10 +10255,10 @@
       <w:pPr>
         <w:pStyle w:val="Code"/>
         <w:rPr>
-          <w:del w:id="156" w:author="Carol Nichols" w:date="2025-09-29T20:38:00Z" w16du:dateUtc="2025-09-30T00:38:00Z"/>
-        </w:rPr>
-      </w:pPr>
-      <w:del w:id="157" w:author="Carol Nichols" w:date="2025-09-29T20:38:00Z" w16du:dateUtc="2025-09-30T00:38:00Z">
+          <w:del w:id="158" w:author="Carol Nichols" w:date="2025-09-29T20:38:00Z" w16du:dateUtc="2025-09-30T00:38:00Z"/>
+        </w:rPr>
+      </w:pPr>
+      <w:del w:id="159" w:author="Carol Nichols" w:date="2025-09-29T20:38:00Z" w16du:dateUtc="2025-09-30T00:38:00Z">
         <w:r>
           <w:delText xml:space="preserve"> </w:delText>
         </w:r>
@@ -10248,7 +10266,7 @@
       <w:r>
         <w:t>0</w:t>
       </w:r>
-      <w:ins w:id="158" w:author="Carol Nichols" w:date="2025-09-29T20:38:00Z" w16du:dateUtc="2025-09-30T00:38:00Z">
+      <w:ins w:id="160" w:author="Carol Nichols" w:date="2025-09-29T20:38:00Z" w16du:dateUtc="2025-09-30T00:38:00Z">
         <w:r>
           <w:t xml:space="preserve"> </w:t>
         </w:r>
@@ -10292,22 +10310,22 @@
       <w:r>
         <w:fldChar w:fldCharType="end"/>
       </w:r>
-      <w:bookmarkStart w:id="159" w:name="_Toc206166344"/>
+      <w:bookmarkStart w:id="161" w:name="_Toc206166344"/>
       <w:r>
         <w:t>Running a Subset of Tests by Name</w:t>
       </w:r>
-      <w:bookmarkEnd w:id="159"/>
+      <w:bookmarkEnd w:id="161"/>
     </w:p>
     <w:p>
       <w:pPr>
         <w:pStyle w:val="Body"/>
       </w:pPr>
-      <w:del w:id="160" w:author="Audrey Doyle" w:date="2025-09-15T12:08:00Z" w16du:dateUtc="2025-09-15T16:08:00Z">
+      <w:del w:id="162" w:author="Audrey Doyle" w:date="2025-09-15T12:08:00Z" w16du:dateUtc="2025-09-15T16:08:00Z">
         <w:r>
           <w:delText>Sometimes, r</w:delText>
         </w:r>
       </w:del>
-      <w:ins w:id="161" w:author="Audrey Doyle" w:date="2025-09-15T12:08:00Z" w16du:dateUtc="2025-09-15T16:08:00Z">
+      <w:ins w:id="163" w:author="Audrey Doyle" w:date="2025-09-15T12:08:00Z" w16du:dateUtc="2025-09-15T16:08:00Z">
         <w:r>
           <w:t>R</w:t>
         </w:r>
@@ -10315,7 +10333,7 @@
       <w:r>
         <w:t xml:space="preserve">unning a full test suite can </w:t>
       </w:r>
-      <w:ins w:id="162" w:author="Audrey Doyle" w:date="2025-09-15T12:08:00Z" w16du:dateUtc="2025-09-15T16:08:00Z">
+      <w:ins w:id="164" w:author="Audrey Doyle" w:date="2025-09-15T12:08:00Z" w16du:dateUtc="2025-09-15T16:08:00Z">
         <w:r>
           <w:t>s</w:t>
         </w:r>
@@ -10457,6 +10475,7 @@
         <w:pStyle w:val="Code"/>
       </w:pPr>
       <w:r>
+        <w:lastRenderedPageBreak/>
         <w:t xml:space="preserve">    #[test]</w:t>
       </w:r>
     </w:p>
@@ -10489,7 +10508,6 @@
         <w:pStyle w:val="Code"/>
       </w:pPr>
       <w:r>
-        <w:lastRenderedPageBreak/>
         <w:t xml:space="preserve">        let result = </w:t>
       </w:r>
       <w:proofErr w:type="spellStart"/>
@@ -10786,7 +10804,7 @@
       <w:pPr>
         <w:pStyle w:val="Code"/>
         <w:rPr>
-          <w:ins w:id="163" w:author="Carol Nichols" w:date="2025-09-29T20:38:00Z" w16du:dateUtc="2025-09-30T00:38:00Z"/>
+          <w:ins w:id="165" w:author="Carol Nichols" w:date="2025-09-29T20:38:00Z" w16du:dateUtc="2025-09-30T00:38:00Z"/>
         </w:rPr>
       </w:pPr>
       <w:r>
@@ -10797,10 +10815,10 @@
       <w:pPr>
         <w:pStyle w:val="Code"/>
         <w:rPr>
-          <w:del w:id="164" w:author="Carol Nichols" w:date="2025-09-29T20:38:00Z" w16du:dateUtc="2025-09-30T00:38:00Z"/>
-        </w:rPr>
-      </w:pPr>
-      <w:del w:id="165" w:author="Carol Nichols" w:date="2025-09-29T20:38:00Z" w16du:dateUtc="2025-09-30T00:38:00Z">
+          <w:del w:id="166" w:author="Carol Nichols" w:date="2025-09-29T20:38:00Z" w16du:dateUtc="2025-09-30T00:38:00Z"/>
+        </w:rPr>
+      </w:pPr>
+      <w:del w:id="167" w:author="Carol Nichols" w:date="2025-09-29T20:38:00Z" w16du:dateUtc="2025-09-30T00:38:00Z">
         <w:r>
           <w:delText xml:space="preserve"> </w:delText>
         </w:r>
@@ -10808,7 +10826,7 @@
       <w:r>
         <w:t>0</w:t>
       </w:r>
-      <w:ins w:id="166" w:author="Carol Nichols" w:date="2025-09-29T20:38:00Z" w16du:dateUtc="2025-09-30T00:38:00Z">
+      <w:ins w:id="168" w:author="Carol Nichols" w:date="2025-09-29T20:38:00Z" w16du:dateUtc="2025-09-30T00:38:00Z">
         <w:r>
           <w:t xml:space="preserve"> </w:t>
         </w:r>
@@ -10826,11 +10844,11 @@
       <w:pPr>
         <w:pStyle w:val="HeadC"/>
       </w:pPr>
-      <w:bookmarkStart w:id="167" w:name="_Toc206166345"/>
+      <w:bookmarkStart w:id="169" w:name="_Toc206166345"/>
       <w:r>
         <w:t>Running Single Tests</w:t>
       </w:r>
-      <w:bookmarkEnd w:id="167"/>
+      <w:bookmarkEnd w:id="169"/>
     </w:p>
     <w:p>
       <w:pPr>
@@ -10971,13 +10989,13 @@
       <w:pPr>
         <w:pStyle w:val="Code"/>
         <w:rPr>
-          <w:ins w:id="168" w:author="Carol Nichols" w:date="2025-09-29T20:25:00Z" w16du:dateUtc="2025-09-30T00:25:00Z"/>
+          <w:ins w:id="170" w:author="Carol Nichols" w:date="2025-09-29T20:25:00Z" w16du:dateUtc="2025-09-30T00:25:00Z"/>
         </w:rPr>
       </w:pPr>
       <w:r>
         <w:t>test result: ok. 1 passed; 0 failed; 0 ignored; 0 measured;</w:t>
       </w:r>
-      <w:del w:id="169" w:author="Carol Nichols" w:date="2025-09-29T20:25:00Z" w16du:dateUtc="2025-09-30T00:25:00Z">
+      <w:del w:id="171" w:author="Carol Nichols" w:date="2025-09-29T20:25:00Z" w16du:dateUtc="2025-09-30T00:25:00Z">
         <w:r>
           <w:delText xml:space="preserve"> </w:delText>
         </w:r>
@@ -10987,15 +11005,15 @@
       <w:pPr>
         <w:pStyle w:val="Code"/>
         <w:rPr>
-          <w:del w:id="170" w:author="Carol Nichols" w:date="2025-09-29T20:25:00Z" w16du:dateUtc="2025-09-30T00:25:00Z"/>
-        </w:rPr>
-      </w:pPr>
-      <w:commentRangeStart w:id="171"/>
-      <w:commentRangeStart w:id="172"/>
+          <w:del w:id="172" w:author="Carol Nichols" w:date="2025-09-29T20:25:00Z" w16du:dateUtc="2025-09-30T00:25:00Z"/>
+        </w:rPr>
+      </w:pPr>
+      <w:commentRangeStart w:id="173"/>
+      <w:commentRangeStart w:id="174"/>
       <w:r>
         <w:t>2</w:t>
       </w:r>
-      <w:commentRangeEnd w:id="171"/>
+      <w:commentRangeEnd w:id="173"/>
       <w:r>
         <w:rPr>
           <w:rStyle w:val="CommentReference"/>
@@ -11003,9 +11021,9 @@
           <w:color w:val="auto"/>
           <w:lang w:val="en-CA"/>
         </w:rPr>
-        <w:commentReference w:id="171"/>
-      </w:r>
-      <w:commentRangeEnd w:id="172"/>
+        <w:commentReference w:id="173"/>
+      </w:r>
+      <w:commentRangeEnd w:id="174"/>
       <w:r>
         <w:rPr>
           <w:rStyle w:val="CommentReference"/>
@@ -11013,9 +11031,9 @@
           <w:color w:val="auto"/>
           <w:lang w:val="en-CA"/>
         </w:rPr>
-        <w:commentReference w:id="172"/>
-      </w:r>
-      <w:ins w:id="173" w:author="Carol Nichols" w:date="2025-09-29T20:25:00Z" w16du:dateUtc="2025-09-30T00:25:00Z">
+        <w:commentReference w:id="174"/>
+      </w:r>
+      <w:ins w:id="175" w:author="Carol Nichols" w:date="2025-09-29T20:25:00Z" w16du:dateUtc="2025-09-30T00:25:00Z">
         <w:r>
           <w:t xml:space="preserve"> </w:t>
         </w:r>
@@ -11045,7 +11063,11 @@
       </w:r>
       <w:proofErr w:type="spellEnd"/>
       <w:r>
-        <w:t xml:space="preserve"> ran; the other two tests didn’t match that name. The test output lets us know we had more tests that didn’t run by displaying </w:t>
+        <w:t xml:space="preserve"> ran; the other two tests didn’t match that name. The test output lets us know we had </w:t>
+      </w:r>
+      <w:r>
+        <w:lastRenderedPageBreak/>
+        <w:t xml:space="preserve">more tests that didn’t run by displaying </w:t>
       </w:r>
       <w:r>
         <w:rPr>
@@ -11062,7 +11084,6 @@
         <w:pStyle w:val="Body"/>
       </w:pPr>
       <w:r>
-        <w:lastRenderedPageBreak/>
         <w:t xml:space="preserve">We can’t specify the names of multiple tests in this way; only the first value given to </w:t>
       </w:r>
       <w:r>
@@ -11079,11 +11100,11 @@
       <w:pPr>
         <w:pStyle w:val="HeadC"/>
       </w:pPr>
-      <w:bookmarkStart w:id="174" w:name="_Toc206166346"/>
+      <w:bookmarkStart w:id="176" w:name="_Toc206166346"/>
       <w:r>
         <w:t>Filtering to Run Multiple Tests</w:t>
       </w:r>
-      <w:bookmarkEnd w:id="174"/>
+      <w:bookmarkEnd w:id="176"/>
     </w:p>
     <w:p>
       <w:pPr>
@@ -11241,7 +11262,7 @@
       <w:pPr>
         <w:pStyle w:val="Code"/>
         <w:rPr>
-          <w:ins w:id="175" w:author="Carol Nichols" w:date="2025-09-29T20:38:00Z" w16du:dateUtc="2025-09-30T00:38:00Z"/>
+          <w:ins w:id="177" w:author="Carol Nichols" w:date="2025-09-29T20:38:00Z" w16du:dateUtc="2025-09-30T00:38:00Z"/>
         </w:rPr>
       </w:pPr>
       <w:r>
@@ -11252,10 +11273,10 @@
       <w:pPr>
         <w:pStyle w:val="Code"/>
         <w:rPr>
-          <w:del w:id="176" w:author="Carol Nichols" w:date="2025-09-29T20:38:00Z" w16du:dateUtc="2025-09-30T00:38:00Z"/>
-        </w:rPr>
-      </w:pPr>
-      <w:del w:id="177" w:author="Carol Nichols" w:date="2025-09-29T20:38:00Z" w16du:dateUtc="2025-09-30T00:38:00Z">
+          <w:del w:id="178" w:author="Carol Nichols" w:date="2025-09-29T20:38:00Z" w16du:dateUtc="2025-09-30T00:38:00Z"/>
+        </w:rPr>
+      </w:pPr>
+      <w:del w:id="179" w:author="Carol Nichols" w:date="2025-09-29T20:38:00Z" w16du:dateUtc="2025-09-30T00:38:00Z">
         <w:r>
           <w:delText xml:space="preserve"> </w:delText>
         </w:r>
@@ -11263,7 +11284,7 @@
       <w:r>
         <w:t>1</w:t>
       </w:r>
-      <w:ins w:id="178" w:author="Carol Nichols" w:date="2025-09-29T20:38:00Z" w16du:dateUtc="2025-09-30T00:38:00Z">
+      <w:ins w:id="180" w:author="Carol Nichols" w:date="2025-09-29T20:38:00Z" w16du:dateUtc="2025-09-30T00:38:00Z">
         <w:r>
           <w:t xml:space="preserve"> </w:t>
         </w:r>
@@ -11335,11 +11356,11 @@
       <w:r>
         <w:fldChar w:fldCharType="end"/>
       </w:r>
-      <w:bookmarkStart w:id="179" w:name="_Toc206166347"/>
+      <w:bookmarkStart w:id="181" w:name="_Toc206166347"/>
       <w:r>
         <w:t>Ignoring Tests Unless Specifically Requested</w:t>
       </w:r>
-      <w:bookmarkEnd w:id="179"/>
+      <w:bookmarkEnd w:id="181"/>
     </w:p>
     <w:p>
       <w:pPr>
@@ -11560,6 +11581,7 @@
         <w:rPr>
           <w:rStyle w:val="LiteralGray"/>
         </w:rPr>
+        <w:lastRenderedPageBreak/>
         <w:t xml:space="preserve">    </w:t>
       </w:r>
       <w:r>
@@ -11613,7 +11635,6 @@
         <w:pStyle w:val="Code"/>
       </w:pPr>
       <w:r>
-        <w:lastRenderedPageBreak/>
         <w:t xml:space="preserve">    #[test]</w:t>
       </w:r>
     </w:p>
@@ -11861,7 +11882,7 @@
       <w:pPr>
         <w:pStyle w:val="Code"/>
         <w:rPr>
-          <w:ins w:id="180" w:author="Carol Nichols" w:date="2025-09-29T20:38:00Z" w16du:dateUtc="2025-09-30T00:38:00Z"/>
+          <w:ins w:id="182" w:author="Carol Nichols" w:date="2025-09-29T20:38:00Z" w16du:dateUtc="2025-09-30T00:38:00Z"/>
         </w:rPr>
       </w:pPr>
       <w:r>
@@ -11872,10 +11893,10 @@
       <w:pPr>
         <w:pStyle w:val="Code"/>
         <w:rPr>
-          <w:del w:id="181" w:author="Carol Nichols" w:date="2025-09-29T20:38:00Z" w16du:dateUtc="2025-09-30T00:38:00Z"/>
-        </w:rPr>
-      </w:pPr>
-      <w:del w:id="182" w:author="Carol Nichols" w:date="2025-09-29T20:38:00Z" w16du:dateUtc="2025-09-30T00:38:00Z">
+          <w:del w:id="183" w:author="Carol Nichols" w:date="2025-09-29T20:38:00Z" w16du:dateUtc="2025-09-30T00:38:00Z"/>
+        </w:rPr>
+      </w:pPr>
+      <w:del w:id="184" w:author="Carol Nichols" w:date="2025-09-29T20:38:00Z" w16du:dateUtc="2025-09-30T00:38:00Z">
         <w:r>
           <w:delText xml:space="preserve"> </w:delText>
         </w:r>
@@ -11883,7 +11904,7 @@
       <w:r>
         <w:t>0</w:t>
       </w:r>
-      <w:ins w:id="183" w:author="Carol Nichols" w:date="2025-09-29T20:38:00Z" w16du:dateUtc="2025-09-30T00:38:00Z">
+      <w:ins w:id="185" w:author="Carol Nichols" w:date="2025-09-29T20:38:00Z" w16du:dateUtc="2025-09-30T00:38:00Z">
         <w:r>
           <w:t xml:space="preserve"> </w:t>
         </w:r>
@@ -11980,7 +12001,7 @@
       <w:r>
         <w:t>0.61s</w:t>
       </w:r>
-      <w:del w:id="184" w:author="Audrey Doyle" w:date="2025-09-15T12:12:00Z" w16du:dateUtc="2025-09-15T16:12:00Z">
+      <w:del w:id="186" w:author="Audrey Doyle" w:date="2025-09-15T12:12:00Z" w16du:dateUtc="2025-09-15T16:12:00Z">
         <w:r>
           <w:tab/>
         </w:r>
@@ -12043,7 +12064,7 @@
       <w:pPr>
         <w:pStyle w:val="Code"/>
         <w:rPr>
-          <w:ins w:id="185" w:author="Carol Nichols" w:date="2025-09-29T20:38:00Z" w16du:dateUtc="2025-09-30T00:38:00Z"/>
+          <w:ins w:id="187" w:author="Carol Nichols" w:date="2025-09-29T20:38:00Z" w16du:dateUtc="2025-09-30T00:38:00Z"/>
         </w:rPr>
       </w:pPr>
       <w:r>
@@ -12054,10 +12075,10 @@
       <w:pPr>
         <w:pStyle w:val="Code"/>
         <w:rPr>
-          <w:del w:id="186" w:author="Carol Nichols" w:date="2025-09-29T20:38:00Z" w16du:dateUtc="2025-09-30T00:38:00Z"/>
-        </w:rPr>
-      </w:pPr>
-      <w:del w:id="187" w:author="Carol Nichols" w:date="2025-09-29T20:38:00Z" w16du:dateUtc="2025-09-30T00:38:00Z">
+          <w:del w:id="188" w:author="Carol Nichols" w:date="2025-09-29T20:38:00Z" w16du:dateUtc="2025-09-30T00:38:00Z"/>
+        </w:rPr>
+      </w:pPr>
+      <w:del w:id="189" w:author="Carol Nichols" w:date="2025-09-29T20:38:00Z" w16du:dateUtc="2025-09-30T00:38:00Z">
         <w:r>
           <w:delText xml:space="preserve"> </w:delText>
         </w:r>
@@ -12065,7 +12086,7 @@
       <w:r>
         <w:t>1</w:t>
       </w:r>
-      <w:ins w:id="188" w:author="Carol Nichols" w:date="2025-09-29T20:38:00Z" w16du:dateUtc="2025-09-30T00:38:00Z">
+      <w:ins w:id="190" w:author="Carol Nichols" w:date="2025-09-29T20:38:00Z" w16du:dateUtc="2025-09-30T00:38:00Z">
         <w:r>
           <w:t xml:space="preserve"> </w:t>
         </w:r>
@@ -12145,11 +12166,11 @@
       <w:r>
         <w:fldChar w:fldCharType="end"/>
       </w:r>
-      <w:bookmarkStart w:id="189" w:name="_Toc206166348"/>
+      <w:bookmarkStart w:id="191" w:name="_Toc206166348"/>
       <w:r>
         <w:t>Test Organization</w:t>
       </w:r>
-      <w:bookmarkEnd w:id="189"/>
+      <w:bookmarkEnd w:id="191"/>
     </w:p>
     <w:p>
       <w:pPr>
@@ -12244,11 +12265,11 @@
       <w:pPr>
         <w:pStyle w:val="HeadB"/>
       </w:pPr>
-      <w:bookmarkStart w:id="190" w:name="_Toc206166349"/>
+      <w:bookmarkStart w:id="192" w:name="_Toc206166349"/>
       <w:r>
         <w:t>Unit Tests</w:t>
       </w:r>
-      <w:bookmarkEnd w:id="190"/>
+      <w:bookmarkEnd w:id="192"/>
     </w:p>
     <w:p>
       <w:pPr>
@@ -12336,7 +12357,7 @@
       <w:pPr>
         <w:pStyle w:val="HeadC"/>
       </w:pPr>
-      <w:bookmarkStart w:id="191" w:name="_Toc206166350"/>
+      <w:bookmarkStart w:id="193" w:name="_Toc206166350"/>
       <w:r>
         <w:t xml:space="preserve">The </w:t>
       </w:r>
@@ -12346,7 +12367,7 @@
       <w:r>
         <w:t>ests Module and #[cfg(test)]</w:t>
       </w:r>
-      <w:bookmarkEnd w:id="191"/>
+      <w:bookmarkEnd w:id="193"/>
     </w:p>
     <w:p>
       <w:pPr>
@@ -12677,7 +12698,7 @@
       <w:r>
         <w:fldChar w:fldCharType="end"/>
       </w:r>
-      <w:bookmarkStart w:id="192" w:name="_Toc206166351"/>
+      <w:bookmarkStart w:id="194" w:name="_Toc206166351"/>
       <w:r>
         <w:t>Private Function</w:t>
       </w:r>
@@ -12687,7 +12708,7 @@
       <w:r>
         <w:t>s</w:t>
       </w:r>
-      <w:bookmarkEnd w:id="192"/>
+      <w:bookmarkEnd w:id="194"/>
     </w:p>
     <w:p>
       <w:pPr>
@@ -13014,7 +13035,7 @@
       <w:r>
         <w:rPr>
           <w:rStyle w:val="Xref"/>
-          <w:rPrChange w:id="193" w:author="Audrey Doyle" w:date="2025-09-15T12:15:00Z" w16du:dateUtc="2025-09-15T16:15:00Z">
+          <w:rPrChange w:id="195" w:author="Audrey Doyle" w:date="2025-09-15T12:15:00Z" w16du:dateUtc="2025-09-15T16:15:00Z">
             <w:rPr/>
           </w:rPrChange>
         </w:rPr>
@@ -13029,7 +13050,7 @@
       <w:r>
         <w:rPr>
           <w:rStyle w:val="Xref"/>
-          <w:rPrChange w:id="194" w:author="Audrey Doyle" w:date="2025-09-15T12:15:00Z" w16du:dateUtc="2025-09-15T16:15:00Z">
+          <w:rPrChange w:id="196" w:author="Audrey Doyle" w:date="2025-09-15T12:15:00Z" w16du:dateUtc="2025-09-15T16:15:00Z">
             <w:rPr/>
           </w:rPrChange>
         </w:rPr>
@@ -13056,7 +13077,7 @@
       <w:r>
         <w:t>, items in child modules can use the items in their ancestor modules. In this test, we bring all of the</w:t>
       </w:r>
-      <w:ins w:id="195" w:author="Audrey Doyle" w:date="2025-09-15T12:16:00Z" w16du:dateUtc="2025-09-15T16:16:00Z">
+      <w:ins w:id="197" w:author="Audrey Doyle" w:date="2025-09-15T12:16:00Z" w16du:dateUtc="2025-09-15T16:16:00Z">
         <w:r>
           <w:t xml:space="preserve"> items belonging to the</w:t>
         </w:r>
@@ -13079,7 +13100,7 @@
       <w:r>
         <w:t xml:space="preserve"> module’s parent</w:t>
       </w:r>
-      <w:del w:id="196" w:author="Audrey Doyle" w:date="2025-09-15T12:16:00Z" w16du:dateUtc="2025-09-15T16:16:00Z">
+      <w:del w:id="198" w:author="Audrey Doyle" w:date="2025-09-15T12:16:00Z" w16du:dateUtc="2025-09-15T16:16:00Z">
         <w:r>
           <w:delText>’s items</w:delText>
         </w:r>
@@ -13113,11 +13134,11 @@
         <w:pStyle w:val="HeadB"/>
         <w:spacing w:before="140"/>
       </w:pPr>
-      <w:bookmarkStart w:id="197" w:name="_Toc206166352"/>
+      <w:bookmarkStart w:id="199" w:name="_Toc206166352"/>
       <w:r>
         <w:t>Integration Tests</w:t>
       </w:r>
-      <w:bookmarkEnd w:id="197"/>
+      <w:bookmarkEnd w:id="199"/>
     </w:p>
     <w:p>
       <w:pPr>
@@ -13140,11 +13161,11 @@
       <w:pPr>
         <w:pStyle w:val="HeadC"/>
       </w:pPr>
-      <w:bookmarkStart w:id="198" w:name="_Toc206166353"/>
+      <w:bookmarkStart w:id="200" w:name="_Toc206166353"/>
       <w:r>
         <w:t>The tests Directory</w:t>
       </w:r>
-      <w:bookmarkEnd w:id="198"/>
+      <w:bookmarkEnd w:id="200"/>
     </w:p>
     <w:p>
       <w:pPr>
@@ -13438,7 +13459,7 @@
       <w:r>
         <w:t xml:space="preserve"> directory is a separate crate, so we need to bring our library into each test crate’s scope. For that reason</w:t>
       </w:r>
-      <w:ins w:id="199" w:author="Audrey Doyle" w:date="2025-09-15T12:17:00Z" w16du:dateUtc="2025-09-15T16:17:00Z">
+      <w:ins w:id="201" w:author="Audrey Doyle" w:date="2025-09-15T12:17:00Z" w16du:dateUtc="2025-09-15T16:17:00Z">
         <w:r>
           <w:t>,</w:t>
         </w:r>
@@ -13641,7 +13662,7 @@
       <w:pPr>
         <w:pStyle w:val="Code"/>
         <w:rPr>
-          <w:ins w:id="200" w:author="Carol Nichols" w:date="2025-09-29T20:38:00Z" w16du:dateUtc="2025-09-30T00:38:00Z"/>
+          <w:ins w:id="202" w:author="Carol Nichols" w:date="2025-09-29T20:38:00Z" w16du:dateUtc="2025-09-30T00:38:00Z"/>
         </w:rPr>
       </w:pPr>
       <w:r>
@@ -13652,10 +13673,10 @@
       <w:pPr>
         <w:pStyle w:val="Code"/>
         <w:rPr>
-          <w:del w:id="201" w:author="Carol Nichols" w:date="2025-09-29T20:38:00Z" w16du:dateUtc="2025-09-30T00:38:00Z"/>
-        </w:rPr>
-      </w:pPr>
-      <w:del w:id="202" w:author="Carol Nichols" w:date="2025-09-29T20:38:00Z" w16du:dateUtc="2025-09-30T00:38:00Z">
+          <w:del w:id="203" w:author="Carol Nichols" w:date="2025-09-29T20:38:00Z" w16du:dateUtc="2025-09-30T00:38:00Z"/>
+        </w:rPr>
+      </w:pPr>
+      <w:del w:id="204" w:author="Carol Nichols" w:date="2025-09-29T20:38:00Z" w16du:dateUtc="2025-09-30T00:38:00Z">
         <w:r>
           <w:delText xml:space="preserve"> </w:delText>
         </w:r>
@@ -13663,7 +13684,7 @@
       <w:r>
         <w:t>0</w:t>
       </w:r>
-      <w:ins w:id="203" w:author="Carol Nichols" w:date="2025-09-29T20:38:00Z" w16du:dateUtc="2025-09-30T00:38:00Z">
+      <w:ins w:id="205" w:author="Carol Nichols" w:date="2025-09-29T20:38:00Z" w16du:dateUtc="2025-09-30T00:38:00Z">
         <w:r>
           <w:t xml:space="preserve"> </w:t>
         </w:r>
@@ -13751,7 +13772,7 @@
       <w:pPr>
         <w:pStyle w:val="CodeAnnotated"/>
         <w:rPr>
-          <w:ins w:id="204" w:author="Carol Nichols" w:date="2025-09-29T20:38:00Z" w16du:dateUtc="2025-09-30T00:38:00Z"/>
+          <w:ins w:id="206" w:author="Carol Nichols" w:date="2025-09-29T20:38:00Z" w16du:dateUtc="2025-09-30T00:38:00Z"/>
         </w:rPr>
       </w:pPr>
       <w:r>
@@ -13768,15 +13789,15 @@
       <w:pPr>
         <w:pStyle w:val="Code"/>
         <w:rPr>
-          <w:del w:id="205" w:author="Carol Nichols" w:date="2025-09-29T20:38:00Z" w16du:dateUtc="2025-09-30T00:38:00Z"/>
-        </w:rPr>
-        <w:pPrChange w:id="206" w:author="Carol Nichols" w:date="2025-09-29T20:39:00Z" w16du:dateUtc="2025-09-30T00:39:00Z">
+          <w:del w:id="207" w:author="Carol Nichols" w:date="2025-09-29T20:38:00Z" w16du:dateUtc="2025-09-30T00:38:00Z"/>
+        </w:rPr>
+        <w:pPrChange w:id="208" w:author="Carol Nichols" w:date="2025-09-29T20:39:00Z" w16du:dateUtc="2025-09-30T00:39:00Z">
           <w:pPr>
             <w:pStyle w:val="CodeAnnotated"/>
           </w:pPr>
         </w:pPrChange>
       </w:pPr>
-      <w:del w:id="207" w:author="Carol Nichols" w:date="2025-09-29T20:38:00Z" w16du:dateUtc="2025-09-30T00:38:00Z">
+      <w:del w:id="209" w:author="Carol Nichols" w:date="2025-09-29T20:38:00Z" w16du:dateUtc="2025-09-30T00:38:00Z">
         <w:r>
           <w:delText xml:space="preserve"> </w:delText>
         </w:r>
@@ -13784,7 +13805,7 @@
       <w:r>
         <w:t>0</w:t>
       </w:r>
-      <w:ins w:id="208" w:author="Carol Nichols" w:date="2025-09-29T20:38:00Z" w16du:dateUtc="2025-09-30T00:38:00Z">
+      <w:ins w:id="210" w:author="Carol Nichols" w:date="2025-09-29T20:38:00Z" w16du:dateUtc="2025-09-30T00:38:00Z">
         <w:r>
           <w:t xml:space="preserve"> </w:t>
         </w:r>
@@ -13833,7 +13854,7 @@
       <w:pPr>
         <w:pStyle w:val="Code"/>
         <w:rPr>
-          <w:ins w:id="209" w:author="Carol Nichols" w:date="2025-09-29T20:39:00Z" w16du:dateUtc="2025-09-30T00:39:00Z"/>
+          <w:ins w:id="211" w:author="Carol Nichols" w:date="2025-09-29T20:39:00Z" w16du:dateUtc="2025-09-30T00:39:00Z"/>
         </w:rPr>
       </w:pPr>
       <w:r>
@@ -13844,10 +13865,10 @@
       <w:pPr>
         <w:pStyle w:val="Code"/>
         <w:rPr>
-          <w:del w:id="210" w:author="Carol Nichols" w:date="2025-09-29T20:39:00Z" w16du:dateUtc="2025-09-30T00:39:00Z"/>
-        </w:rPr>
-      </w:pPr>
-      <w:del w:id="211" w:author="Carol Nichols" w:date="2025-09-29T20:39:00Z" w16du:dateUtc="2025-09-30T00:39:00Z">
+          <w:del w:id="212" w:author="Carol Nichols" w:date="2025-09-29T20:39:00Z" w16du:dateUtc="2025-09-30T00:39:00Z"/>
+        </w:rPr>
+      </w:pPr>
+      <w:del w:id="213" w:author="Carol Nichols" w:date="2025-09-29T20:39:00Z" w16du:dateUtc="2025-09-30T00:39:00Z">
         <w:r>
           <w:delText xml:space="preserve"> </w:delText>
         </w:r>
@@ -13855,7 +13876,7 @@
       <w:r>
         <w:t>0</w:t>
       </w:r>
-      <w:ins w:id="212" w:author="Carol Nichols" w:date="2025-09-29T20:39:00Z" w16du:dateUtc="2025-09-30T00:39:00Z">
+      <w:ins w:id="214" w:author="Carol Nichols" w:date="2025-09-29T20:39:00Z" w16du:dateUtc="2025-09-30T00:39:00Z">
         <w:r>
           <w:t xml:space="preserve"> </w:t>
         </w:r>
@@ -13876,7 +13897,7 @@
       <w:r>
         <w:t>The three sections of output include the unit tests, the integration test, and the doc tests. Note that if any test in a section fails, the following sections will not be run. For example, if a unit test fails, there won’t be any output for integration and doc tests</w:t>
       </w:r>
-      <w:ins w:id="213" w:author="Audrey Doyle" w:date="2025-09-15T12:18:00Z" w16du:dateUtc="2025-09-15T16:18:00Z">
+      <w:ins w:id="215" w:author="Audrey Doyle" w:date="2025-09-15T12:18:00Z" w16du:dateUtc="2025-09-15T16:18:00Z">
         <w:r>
           <w:t>,</w:t>
         </w:r>
@@ -14123,7 +14144,7 @@
       <w:pPr>
         <w:pStyle w:val="Code"/>
         <w:rPr>
-          <w:ins w:id="214" w:author="Carol Nichols" w:date="2025-09-29T20:39:00Z" w16du:dateUtc="2025-09-30T00:39:00Z"/>
+          <w:ins w:id="216" w:author="Carol Nichols" w:date="2025-09-29T20:39:00Z" w16du:dateUtc="2025-09-30T00:39:00Z"/>
         </w:rPr>
       </w:pPr>
       <w:r>
@@ -14134,10 +14155,10 @@
       <w:pPr>
         <w:pStyle w:val="Code"/>
         <w:rPr>
-          <w:del w:id="215" w:author="Carol Nichols" w:date="2025-09-29T20:39:00Z" w16du:dateUtc="2025-09-30T00:39:00Z"/>
-        </w:rPr>
-      </w:pPr>
-      <w:del w:id="216" w:author="Carol Nichols" w:date="2025-09-29T20:39:00Z" w16du:dateUtc="2025-09-30T00:39:00Z">
+          <w:del w:id="217" w:author="Carol Nichols" w:date="2025-09-29T20:39:00Z" w16du:dateUtc="2025-09-30T00:39:00Z"/>
+        </w:rPr>
+      </w:pPr>
+      <w:del w:id="218" w:author="Carol Nichols" w:date="2025-09-29T20:39:00Z" w16du:dateUtc="2025-09-30T00:39:00Z">
         <w:r>
           <w:delText xml:space="preserve"> </w:delText>
         </w:r>
@@ -14145,7 +14166,7 @@
       <w:r>
         <w:t>0</w:t>
       </w:r>
-      <w:ins w:id="217" w:author="Carol Nichols" w:date="2025-09-29T20:39:00Z" w16du:dateUtc="2025-09-30T00:39:00Z">
+      <w:ins w:id="219" w:author="Carol Nichols" w:date="2025-09-29T20:39:00Z" w16du:dateUtc="2025-09-30T00:39:00Z">
         <w:r>
           <w:t xml:space="preserve"> </w:t>
         </w:r>
@@ -14180,11 +14201,11 @@
       <w:pPr>
         <w:pStyle w:val="HeadC"/>
       </w:pPr>
-      <w:bookmarkStart w:id="218" w:name="_Toc206166354"/>
+      <w:bookmarkStart w:id="220" w:name="_Toc206166354"/>
       <w:r>
         <w:t>Submodules in Integration Tests</w:t>
       </w:r>
-      <w:bookmarkEnd w:id="218"/>
+      <w:bookmarkEnd w:id="220"/>
     </w:p>
     <w:p>
       <w:pPr>
@@ -14257,12 +14278,12 @@
       <w:r>
         <w:t xml:space="preserve"> directory files is most noticeable when you have a set of helper functions to use in multiple integration test </w:t>
       </w:r>
-      <w:del w:id="219" w:author="Audrey Doyle" w:date="2025-09-15T12:19:00Z" w16du:dateUtc="2025-09-15T16:19:00Z">
+      <w:del w:id="221" w:author="Audrey Doyle" w:date="2025-09-15T12:19:00Z" w16du:dateUtc="2025-09-15T16:19:00Z">
         <w:r>
           <w:delText>files</w:delText>
         </w:r>
       </w:del>
-      <w:ins w:id="220" w:author="Audrey Doyle" w:date="2025-09-15T12:19:00Z" w16du:dateUtc="2025-09-15T16:19:00Z">
+      <w:ins w:id="222" w:author="Audrey Doyle" w:date="2025-09-15T12:19:00Z" w16du:dateUtc="2025-09-15T16:19:00Z">
         <w:r>
           <w:t>files,</w:t>
         </w:r>
@@ -14273,7 +14294,7 @@
       <w:r>
         <w:rPr>
           <w:rStyle w:val="Xref"/>
-          <w:rPrChange w:id="221" w:author="Audrey Doyle" w:date="2025-09-15T12:19:00Z" w16du:dateUtc="2025-09-15T16:19:00Z">
+          <w:rPrChange w:id="223" w:author="Audrey Doyle" w:date="2025-09-15T12:19:00Z" w16du:dateUtc="2025-09-15T16:19:00Z">
             <w:rPr/>
           </w:rPrChange>
         </w:rPr>
@@ -14288,7 +14309,7 @@
       <w:r>
         <w:rPr>
           <w:rStyle w:val="Xref"/>
-          <w:rPrChange w:id="222" w:author="Audrey Doyle" w:date="2025-09-15T12:19:00Z" w16du:dateUtc="2025-09-15T16:19:00Z">
+          <w:rPrChange w:id="224" w:author="Audrey Doyle" w:date="2025-09-15T12:19:00Z" w16du:dateUtc="2025-09-15T16:19:00Z">
             <w:rPr/>
           </w:rPrChange>
         </w:rPr>
@@ -14450,7 +14471,7 @@
       <w:pPr>
         <w:pStyle w:val="Code"/>
         <w:rPr>
-          <w:ins w:id="223" w:author="Carol Nichols" w:date="2025-09-29T20:39:00Z" w16du:dateUtc="2025-09-30T00:39:00Z"/>
+          <w:ins w:id="225" w:author="Carol Nichols" w:date="2025-09-29T20:39:00Z" w16du:dateUtc="2025-09-30T00:39:00Z"/>
           <w:rStyle w:val="LiteralGray"/>
         </w:rPr>
       </w:pPr>
@@ -14465,10 +14486,10 @@
       <w:pPr>
         <w:pStyle w:val="Code"/>
         <w:rPr>
-          <w:del w:id="224" w:author="Carol Nichols" w:date="2025-09-29T20:39:00Z" w16du:dateUtc="2025-09-30T00:39:00Z"/>
-        </w:rPr>
-      </w:pPr>
-      <w:del w:id="225" w:author="Carol Nichols" w:date="2025-09-29T20:39:00Z" w16du:dateUtc="2025-09-30T00:39:00Z">
+          <w:del w:id="226" w:author="Carol Nichols" w:date="2025-09-29T20:39:00Z" w16du:dateUtc="2025-09-30T00:39:00Z"/>
+        </w:rPr>
+      </w:pPr>
+      <w:del w:id="227" w:author="Carol Nichols" w:date="2025-09-29T20:39:00Z" w16du:dateUtc="2025-09-30T00:39:00Z">
         <w:r>
           <w:rPr>
             <w:rStyle w:val="LiteralGray"/>
@@ -14482,7 +14503,7 @@
         </w:rPr>
         <w:t>0</w:t>
       </w:r>
-      <w:ins w:id="226" w:author="Carol Nichols" w:date="2025-09-29T20:39:00Z" w16du:dateUtc="2025-09-30T00:39:00Z">
+      <w:ins w:id="228" w:author="Carol Nichols" w:date="2025-09-29T20:39:00Z" w16du:dateUtc="2025-09-30T00:39:00Z">
         <w:r>
           <w:rPr>
             <w:rStyle w:val="LiteralGray"/>
@@ -14537,7 +14558,7 @@
       <w:pPr>
         <w:pStyle w:val="Code"/>
         <w:rPr>
-          <w:ins w:id="227" w:author="Carol Nichols" w:date="2025-09-29T20:39:00Z" w16du:dateUtc="2025-09-30T00:39:00Z"/>
+          <w:ins w:id="229" w:author="Carol Nichols" w:date="2025-09-29T20:39:00Z" w16du:dateUtc="2025-09-30T00:39:00Z"/>
         </w:rPr>
       </w:pPr>
       <w:r>
@@ -14548,10 +14569,10 @@
       <w:pPr>
         <w:pStyle w:val="Code"/>
         <w:rPr>
-          <w:del w:id="228" w:author="Carol Nichols" w:date="2025-09-29T20:39:00Z" w16du:dateUtc="2025-09-30T00:39:00Z"/>
-        </w:rPr>
-      </w:pPr>
-      <w:del w:id="229" w:author="Carol Nichols" w:date="2025-09-29T20:39:00Z" w16du:dateUtc="2025-09-30T00:39:00Z">
+          <w:del w:id="230" w:author="Carol Nichols" w:date="2025-09-29T20:39:00Z" w16du:dateUtc="2025-09-30T00:39:00Z"/>
+        </w:rPr>
+      </w:pPr>
+      <w:del w:id="231" w:author="Carol Nichols" w:date="2025-09-29T20:39:00Z" w16du:dateUtc="2025-09-30T00:39:00Z">
         <w:r>
           <w:delText xml:space="preserve"> </w:delText>
         </w:r>
@@ -14559,7 +14580,7 @@
       <w:r>
         <w:t>0</w:t>
       </w:r>
-      <w:ins w:id="230" w:author="Carol Nichols" w:date="2025-09-29T20:39:00Z" w16du:dateUtc="2025-09-30T00:39:00Z">
+      <w:ins w:id="232" w:author="Carol Nichols" w:date="2025-09-29T20:39:00Z" w16du:dateUtc="2025-09-30T00:39:00Z">
         <w:r>
           <w:t xml:space="preserve"> </w:t>
         </w:r>
@@ -14650,7 +14671,7 @@
       <w:pPr>
         <w:pStyle w:val="Code"/>
         <w:rPr>
-          <w:ins w:id="231" w:author="Carol Nichols" w:date="2025-09-29T20:39:00Z" w16du:dateUtc="2025-09-30T00:39:00Z"/>
+          <w:ins w:id="233" w:author="Carol Nichols" w:date="2025-09-29T20:39:00Z" w16du:dateUtc="2025-09-30T00:39:00Z"/>
           <w:rStyle w:val="LiteralGray"/>
         </w:rPr>
       </w:pPr>
@@ -14665,10 +14686,10 @@
       <w:pPr>
         <w:pStyle w:val="Code"/>
         <w:rPr>
-          <w:del w:id="232" w:author="Carol Nichols" w:date="2025-09-29T20:39:00Z" w16du:dateUtc="2025-09-30T00:39:00Z"/>
-        </w:rPr>
-      </w:pPr>
-      <w:del w:id="233" w:author="Carol Nichols" w:date="2025-09-29T20:39:00Z" w16du:dateUtc="2025-09-30T00:39:00Z">
+          <w:del w:id="234" w:author="Carol Nichols" w:date="2025-09-29T20:39:00Z" w16du:dateUtc="2025-09-30T00:39:00Z"/>
+        </w:rPr>
+      </w:pPr>
+      <w:del w:id="235" w:author="Carol Nichols" w:date="2025-09-29T20:39:00Z" w16du:dateUtc="2025-09-30T00:39:00Z">
         <w:r>
           <w:rPr>
             <w:rStyle w:val="LiteralGray"/>
@@ -14682,7 +14703,7 @@
         </w:rPr>
         <w:t>0</w:t>
       </w:r>
-      <w:ins w:id="234" w:author="Carol Nichols" w:date="2025-09-29T20:39:00Z" w16du:dateUtc="2025-09-30T00:39:00Z">
+      <w:ins w:id="236" w:author="Carol Nichols" w:date="2025-09-29T20:39:00Z" w16du:dateUtc="2025-09-30T00:39:00Z">
         <w:r>
           <w:rPr>
             <w:rStyle w:val="LiteralGray"/>
@@ -14743,7 +14764,7 @@
       <w:pPr>
         <w:pStyle w:val="Code"/>
         <w:rPr>
-          <w:ins w:id="235" w:author="Carol Nichols" w:date="2025-09-29T20:39:00Z" w16du:dateUtc="2025-09-30T00:39:00Z"/>
+          <w:ins w:id="237" w:author="Carol Nichols" w:date="2025-09-29T20:39:00Z" w16du:dateUtc="2025-09-30T00:39:00Z"/>
           <w:rStyle w:val="LiteralGray"/>
         </w:rPr>
       </w:pPr>
@@ -14758,10 +14779,10 @@
       <w:pPr>
         <w:pStyle w:val="Code"/>
         <w:rPr>
-          <w:del w:id="236" w:author="Carol Nichols" w:date="2025-09-29T20:39:00Z" w16du:dateUtc="2025-09-30T00:39:00Z"/>
-        </w:rPr>
-      </w:pPr>
-      <w:del w:id="237" w:author="Carol Nichols" w:date="2025-09-29T20:39:00Z" w16du:dateUtc="2025-09-30T00:39:00Z">
+          <w:del w:id="238" w:author="Carol Nichols" w:date="2025-09-29T20:39:00Z" w16du:dateUtc="2025-09-30T00:39:00Z"/>
+        </w:rPr>
+      </w:pPr>
+      <w:del w:id="239" w:author="Carol Nichols" w:date="2025-09-29T20:39:00Z" w16du:dateUtc="2025-09-30T00:39:00Z">
         <w:r>
           <w:rPr>
             <w:rStyle w:val="LiteralGray"/>
@@ -14775,7 +14796,7 @@
         </w:rPr>
         <w:t>0</w:t>
       </w:r>
-      <w:ins w:id="238" w:author="Carol Nichols" w:date="2025-09-29T20:39:00Z" w16du:dateUtc="2025-09-30T00:39:00Z">
+      <w:ins w:id="240" w:author="Carol Nichols" w:date="2025-09-29T20:39:00Z" w16du:dateUtc="2025-09-30T00:39:00Z">
         <w:r>
           <w:rPr>
             <w:rStyle w:val="LiteralGray"/>
@@ -14938,7 +14959,7 @@
       <w:r>
         <w:t xml:space="preserve"> </w:t>
       </w:r>
-      <w:del w:id="239" w:author="Audrey Doyle" w:date="2025-09-15T12:21:00Z" w16du:dateUtc="2025-09-15T16:21:00Z">
+      <w:del w:id="241" w:author="Audrey Doyle" w:date="2025-09-15T12:21:00Z" w16du:dateUtc="2025-09-15T16:21:00Z">
         <w:r>
           <w:delText>the</w:delText>
         </w:r>
@@ -14949,41 +14970,41 @@
       <w:r>
         <w:rPr>
           <w:rStyle w:val="Xref"/>
-          <w:rPrChange w:id="240" w:author="Audrey Doyle" w:date="2025-09-15T12:21:00Z" w16du:dateUtc="2025-09-15T16:21:00Z">
-            <w:rPr/>
-          </w:rPrChange>
-        </w:rPr>
-        <w:t>“</w:t>
-      </w:r>
-      <w:r>
-        <w:rPr>
-          <w:rStyle w:val="Xref"/>
-        </w:rPr>
-        <w:t>Alternate File Paths</w:t>
-      </w:r>
-      <w:r>
-        <w:rPr>
-          <w:rStyle w:val="Xref"/>
-          <w:rPrChange w:id="241" w:author="Audrey Doyle" w:date="2025-09-15T12:21:00Z" w16du:dateUtc="2025-09-15T16:21:00Z">
-            <w:rPr/>
-          </w:rPrChange>
-        </w:rPr>
-        <w:t>”</w:t>
-      </w:r>
-      <w:r>
-        <w:rPr>
-          <w:rStyle w:val="Xref"/>
           <w:rPrChange w:id="242" w:author="Audrey Doyle" w:date="2025-09-15T12:21:00Z" w16du:dateUtc="2025-09-15T16:21:00Z">
             <w:rPr/>
           </w:rPrChange>
         </w:rPr>
+        <w:t>“</w:t>
+      </w:r>
+      <w:r>
+        <w:rPr>
+          <w:rStyle w:val="Xref"/>
+        </w:rPr>
+        <w:t>Alternate File Paths</w:t>
+      </w:r>
+      <w:r>
+        <w:rPr>
+          <w:rStyle w:val="Xref"/>
+          <w:rPrChange w:id="243" w:author="Audrey Doyle" w:date="2025-09-15T12:21:00Z" w16du:dateUtc="2025-09-15T16:21:00Z">
+            <w:rPr/>
+          </w:rPrChange>
+        </w:rPr>
+        <w:t>”</w:t>
+      </w:r>
+      <w:r>
+        <w:rPr>
+          <w:rStyle w:val="Xref"/>
+          <w:rPrChange w:id="244" w:author="Audrey Doyle" w:date="2025-09-15T12:21:00Z" w16du:dateUtc="2025-09-15T16:21:00Z">
+            <w:rPr/>
+          </w:rPrChange>
+        </w:rPr>
         <w:t xml:space="preserve"> </w:t>
       </w:r>
-      <w:del w:id="243" w:author="Audrey Doyle" w:date="2025-09-15T12:21:00Z" w16du:dateUtc="2025-09-15T16:21:00Z">
+      <w:del w:id="245" w:author="Audrey Doyle" w:date="2025-09-15T12:21:00Z" w16du:dateUtc="2025-09-15T16:21:00Z">
         <w:r>
           <w:rPr>
             <w:rStyle w:val="Xref"/>
-            <w:rPrChange w:id="244" w:author="Audrey Doyle" w:date="2025-09-15T12:21:00Z" w16du:dateUtc="2025-09-15T16:21:00Z">
+            <w:rPrChange w:id="246" w:author="Audrey Doyle" w:date="2025-09-15T12:21:00Z" w16du:dateUtc="2025-09-15T16:21:00Z">
               <w:rPr/>
             </w:rPrChange>
           </w:rPr>
@@ -15010,7 +15031,7 @@
         <w:r>
           <w:rPr>
             <w:rStyle w:val="Xref"/>
-            <w:rPrChange w:id="245" w:author="Audrey Doyle" w:date="2025-09-15T12:21:00Z" w16du:dateUtc="2025-09-15T16:21:00Z">
+            <w:rPrChange w:id="247" w:author="Audrey Doyle" w:date="2025-09-15T12:21:00Z" w16du:dateUtc="2025-09-15T16:21:00Z">
               <w:rPr/>
             </w:rPrChange>
           </w:rPr>
@@ -15020,7 +15041,7 @@
       <w:r>
         <w:rPr>
           <w:rStyle w:val="Xref"/>
-          <w:rPrChange w:id="246" w:author="Audrey Doyle" w:date="2025-09-15T12:21:00Z" w16du:dateUtc="2025-09-15T16:21:00Z">
+          <w:rPrChange w:id="248" w:author="Audrey Doyle" w:date="2025-09-15T12:21:00Z" w16du:dateUtc="2025-09-15T16:21:00Z">
             <w:rPr/>
           </w:rPrChange>
         </w:rPr>
@@ -15368,11 +15389,11 @@
       <w:r>
         <w:fldChar w:fldCharType="end"/>
       </w:r>
-      <w:bookmarkStart w:id="247" w:name="_Toc206166355"/>
+      <w:bookmarkStart w:id="249" w:name="_Toc206166355"/>
       <w:r>
         <w:t>Integration Tests for Binary Crates</w:t>
       </w:r>
-      <w:bookmarkEnd w:id="247"/>
+      <w:bookmarkEnd w:id="249"/>
     </w:p>
     <w:p>
       <w:pPr>
@@ -15488,11 +15509,11 @@
       <w:pPr>
         <w:pStyle w:val="HeadA"/>
       </w:pPr>
-      <w:bookmarkStart w:id="248" w:name="_Toc206166356"/>
+      <w:bookmarkStart w:id="250" w:name="_Toc206166356"/>
       <w:r>
         <w:t>Summary</w:t>
       </w:r>
-      <w:bookmarkEnd w:id="248"/>
+      <w:bookmarkEnd w:id="250"/>
     </w:p>
     <w:p>
       <w:pPr>
@@ -15501,7 +15522,7 @@
       <w:r>
         <w:t xml:space="preserve">Rust’s testing features provide a way to specify how code should function to ensure </w:t>
       </w:r>
-      <w:ins w:id="249" w:author="Audrey Doyle" w:date="2025-09-15T12:23:00Z" w16du:dateUtc="2025-09-15T16:23:00Z">
+      <w:ins w:id="251" w:author="Audrey Doyle" w:date="2025-09-15T12:23:00Z" w16du:dateUtc="2025-09-15T16:23:00Z">
         <w:r>
           <w:t xml:space="preserve">that </w:t>
         </w:r>
@@ -15564,7 +15585,7 @@
       </w:r>
     </w:p>
   </w:comment>
-  <w:comment w:id="26" w:author="Audrey Doyle" w:date="2025-09-15T11:26:00Z" w:initials="AD">
+  <w:comment w:id="25" w:author="Audrey Doyle" w:date="2025-09-15T11:26:00Z" w:initials="AD">
     <w:p>
       <w:pPr>
         <w:pStyle w:val="CommentText"/>
@@ -15580,7 +15601,7 @@
       </w:r>
     </w:p>
   </w:comment>
-  <w:comment w:id="27" w:author="Carol Nichols" w:date="2025-09-29T20:16:00Z" w:initials="CN">
+  <w:comment w:id="26" w:author="Carol Nichols" w:date="2025-09-29T20:16:00Z" w:initials="CN">
     <w:p>
       <w:r>
         <w:rPr>
@@ -15597,7 +15618,7 @@
       </w:r>
     </w:p>
   </w:comment>
-  <w:comment w:id="34" w:author="Audrey Doyle" w:date="2025-09-15T11:28:00Z" w:initials="AD">
+  <w:comment w:id="33" w:author="Audrey Doyle" w:date="2025-09-15T11:28:00Z" w:initials="AD">
     <w:p>
       <w:pPr>
         <w:pStyle w:val="CommentText"/>
@@ -15613,7 +15634,7 @@
       </w:r>
     </w:p>
   </w:comment>
-  <w:comment w:id="35" w:author="Carol Nichols" w:date="2025-09-29T20:17:00Z" w:initials="CN">
+  <w:comment w:id="34" w:author="Carol Nichols" w:date="2025-09-29T20:17:00Z" w:initials="CN">
     <w:p>
       <w:r>
         <w:rPr>
@@ -15630,7 +15651,7 @@
       </w:r>
     </w:p>
   </w:comment>
-  <w:comment w:id="55" w:author="Audrey Doyle" w:date="2025-09-15T11:42:00Z" w:initials="AD">
+  <w:comment w:id="54" w:author="Audrey Doyle" w:date="2025-09-15T11:42:00Z" w:initials="AD">
     <w:p>
       <w:pPr>
         <w:pStyle w:val="CommentText"/>
@@ -15646,7 +15667,7 @@
       </w:r>
     </w:p>
   </w:comment>
-  <w:comment w:id="56" w:author="Carol Nichols" w:date="2025-09-29T20:20:00Z" w:initials="CN">
+  <w:comment w:id="55" w:author="Carol Nichols" w:date="2025-09-29T20:20:00Z" w:initials="CN">
     <w:p>
       <w:r>
         <w:rPr>
@@ -15663,7 +15684,7 @@
       </w:r>
     </w:p>
   </w:comment>
-  <w:comment w:id="113" w:author="Audrey Doyle" w:date="2025-09-15T12:00:00Z" w:initials="AD">
+  <w:comment w:id="112" w:author="Audrey Doyle" w:date="2025-09-15T12:00:00Z" w:initials="AD">
     <w:p>
       <w:pPr>
         <w:pStyle w:val="CommentText"/>
@@ -15679,7 +15700,7 @@
       </w:r>
     </w:p>
   </w:comment>
-  <w:comment w:id="114" w:author="Carol Nichols" w:date="2025-09-29T20:24:00Z" w:initials="CN">
+  <w:comment w:id="113" w:author="Carol Nichols" w:date="2025-09-29T20:24:00Z" w:initials="CN">
     <w:p>
       <w:r>
         <w:rPr>
@@ -15696,7 +15717,7 @@
       </w:r>
     </w:p>
   </w:comment>
-  <w:comment w:id="115" w:author="Carol Nichols" w:date="2025-09-29T20:23:00Z" w:initials="CN">
+  <w:comment w:id="114" w:author="Carol Nichols" w:date="2025-09-29T20:23:00Z" w:initials="CN">
     <w:p>
       <w:r>
         <w:rPr>
@@ -15713,7 +15734,7 @@
       </w:r>
     </w:p>
   </w:comment>
-  <w:comment w:id="116" w:author="Audrey Doyle" w:date="2025-09-15T12:01:00Z" w:initials="AD">
+  <w:comment w:id="115" w:author="Audrey Doyle" w:date="2025-09-15T12:01:00Z" w:initials="AD">
     <w:p>
       <w:pPr>
         <w:pStyle w:val="CommentText"/>
@@ -15729,7 +15750,7 @@
       </w:r>
     </w:p>
   </w:comment>
-  <w:comment w:id="117" w:author="Carol Nichols" w:date="2025-09-29T20:24:00Z" w:initials="CN">
+  <w:comment w:id="116" w:author="Carol Nichols" w:date="2025-09-29T20:24:00Z" w:initials="CN">
     <w:p>
       <w:r>
         <w:rPr>
@@ -15746,7 +15767,7 @@
       </w:r>
     </w:p>
   </w:comment>
-  <w:comment w:id="130" w:author="Audrey Doyle" w:date="2025-09-15T12:02:00Z" w:initials="AD">
+  <w:comment w:id="129" w:author="Audrey Doyle" w:date="2025-09-15T12:02:00Z" w:initials="AD">
     <w:p>
       <w:pPr>
         <w:pStyle w:val="CommentText"/>
@@ -15762,7 +15783,7 @@
       </w:r>
     </w:p>
   </w:comment>
-  <w:comment w:id="131" w:author="Carol Nichols" w:date="2025-09-29T20:25:00Z" w:initials="CN">
+  <w:comment w:id="130" w:author="Carol Nichols" w:date="2025-09-29T20:25:00Z" w:initials="CN">
     <w:p>
       <w:r>
         <w:rPr>
@@ -15779,7 +15800,7 @@
       </w:r>
     </w:p>
   </w:comment>
-  <w:comment w:id="171" w:author="Audrey Doyle" w:date="2025-09-15T12:10:00Z" w:initials="AD">
+  <w:comment w:id="173" w:author="Audrey Doyle" w:date="2025-09-15T12:10:00Z" w:initials="AD">
     <w:p>
       <w:pPr>
         <w:pStyle w:val="CommentText"/>
@@ -15795,7 +15816,7 @@
       </w:r>
     </w:p>
   </w:comment>
-  <w:comment w:id="172" w:author="Carol Nichols" w:date="2025-09-29T20:26:00Z" w:initials="CN">
+  <w:comment w:id="174" w:author="Carol Nichols" w:date="2025-09-29T20:26:00Z" w:initials="CN">
     <w:p>
       <w:r>
         <w:rPr>

</xml_diff>